<commit_message>
Carpeta de tarea, resolucion de tarea
</commit_message>
<xml_diff>
--- a/Lab 1/Lab01-DAWA - Aplicación web  desde el cliente y desde el servidor.docx
+++ b/Lab 1/Lab01-DAWA - Aplicación web  desde el cliente y desde el servidor.docx
@@ -3199,7 +3199,7 @@
           </mc:Choice>
           <mc:Fallback>
             <w:pict>
-              <v:roundrect w14:anchorId="65AD6C86" id="Rectángulo redondeado 3" o:spid="_x0000_s1026" style="position:absolute;margin-left:70.85pt;margin-top:119.6pt;width:85.5pt;height:21.75pt;z-index:251650048;visibility:visible;mso-wrap-style:square;mso-width-percent:0;mso-height-percent:0;mso-wrap-distance-left:9pt;mso-wrap-distance-top:0;mso-wrap-distance-right:9pt;mso-wrap-distance-bottom:0;mso-position-horizontal:absolute;mso-position-horizontal-relative:text;mso-position-vertical:absolute;mso-position-vertical-relative:text;mso-width-percent:0;mso-height-percent:0;mso-width-relative:margin;mso-height-relative:margin;v-text-anchor:middle" arcsize="10923f" o:gfxdata="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" filled="f" strokecolor="red" strokeweight="3pt"/>
+              <v:roundrect w14:anchorId="0C7D263A" id="Rectángulo redondeado 3" o:spid="_x0000_s1026" style="position:absolute;margin-left:70.85pt;margin-top:119.6pt;width:85.5pt;height:21.75pt;z-index:251650048;visibility:visible;mso-wrap-style:square;mso-width-percent:0;mso-height-percent:0;mso-wrap-distance-left:9pt;mso-wrap-distance-top:0;mso-wrap-distance-right:9pt;mso-wrap-distance-bottom:0;mso-position-horizontal:absolute;mso-position-horizontal-relative:text;mso-position-vertical:absolute;mso-position-vertical-relative:text;mso-width-percent:0;mso-height-percent:0;mso-width-relative:margin;mso-height-relative:margin;v-text-anchor:middle" arcsize="10923f" o:gfxdata="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" filled="f" strokecolor="red" strokeweight="3pt"/>
             </w:pict>
           </mc:Fallback>
         </mc:AlternateContent>
@@ -3381,7 +3381,7 @@
           </mc:Choice>
           <mc:Fallback>
             <w:pict>
-              <v:roundrect w14:anchorId="5E1866BB" id="Rectángulo redondeado 5" o:spid="_x0000_s1026" style="position:absolute;margin-left:293.6pt;margin-top:198.85pt;width:78.75pt;height:26.25pt;z-index:251654144;visibility:visible;mso-wrap-style:square;mso-width-percent:0;mso-height-percent:0;mso-wrap-distance-left:9pt;mso-wrap-distance-top:0;mso-wrap-distance-right:9pt;mso-wrap-distance-bottom:0;mso-position-horizontal:absolute;mso-position-horizontal-relative:text;mso-position-vertical:absolute;mso-position-vertical-relative:text;mso-width-percent:0;mso-height-percent:0;mso-width-relative:margin;mso-height-relative:margin;v-text-anchor:middle" arcsize="10923f" o:gfxdata="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" filled="f" strokecolor="red" strokeweight="3pt"/>
+              <v:roundrect w14:anchorId="1A0DB0CC" id="Rectángulo redondeado 5" o:spid="_x0000_s1026" style="position:absolute;margin-left:293.6pt;margin-top:198.85pt;width:78.75pt;height:26.25pt;z-index:251654144;visibility:visible;mso-wrap-style:square;mso-width-percent:0;mso-height-percent:0;mso-wrap-distance-left:9pt;mso-wrap-distance-top:0;mso-wrap-distance-right:9pt;mso-wrap-distance-bottom:0;mso-position-horizontal:absolute;mso-position-horizontal-relative:text;mso-position-vertical:absolute;mso-position-vertical-relative:text;mso-width-percent:0;mso-height-percent:0;mso-width-relative:margin;mso-height-relative:margin;v-text-anchor:middle" arcsize="10923f" o:gfxdata="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" filled="f" strokecolor="red" strokeweight="3pt"/>
             </w:pict>
           </mc:Fallback>
         </mc:AlternateContent>
@@ -3462,7 +3462,7 @@
           </mc:Choice>
           <mc:Fallback>
             <w:pict>
-              <v:roundrect w14:anchorId="55B466EB" id="Rectángulo redondeado 6" o:spid="_x0000_s1026" style="position:absolute;margin-left:114.35pt;margin-top:198.85pt;width:81.75pt;height:22.5pt;z-index:251660288;visibility:visible;mso-wrap-style:square;mso-width-percent:0;mso-height-percent:0;mso-wrap-distance-left:9pt;mso-wrap-distance-top:0;mso-wrap-distance-right:9pt;mso-wrap-distance-bottom:0;mso-position-horizontal:absolute;mso-position-horizontal-relative:text;mso-position-vertical:absolute;mso-position-vertical-relative:text;mso-width-percent:0;mso-height-percent:0;mso-width-relative:margin;mso-height-relative:margin;v-text-anchor:middle" arcsize="10923f" o:gfxdata="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" filled="f" strokecolor="red" strokeweight="3pt"/>
+              <v:roundrect w14:anchorId="6E850EBA" id="Rectángulo redondeado 6" o:spid="_x0000_s1026" style="position:absolute;margin-left:114.35pt;margin-top:198.85pt;width:81.75pt;height:22.5pt;z-index:251660288;visibility:visible;mso-wrap-style:square;mso-width-percent:0;mso-height-percent:0;mso-wrap-distance-left:9pt;mso-wrap-distance-top:0;mso-wrap-distance-right:9pt;mso-wrap-distance-bottom:0;mso-position-horizontal:absolute;mso-position-horizontal-relative:text;mso-position-vertical:absolute;mso-position-vertical-relative:text;mso-width-percent:0;mso-height-percent:0;mso-width-relative:margin;mso-height-relative:margin;v-text-anchor:middle" arcsize="10923f" o:gfxdata="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" filled="f" strokecolor="red" strokeweight="3pt"/>
             </w:pict>
           </mc:Fallback>
         </mc:AlternateContent>
@@ -14006,7 +14006,6 @@
         </w:rPr>
         <w:t xml:space="preserve">Busque en Internet la diferencia entre los comandos </w:t>
       </w:r>
-      <w:bookmarkStart w:id="0" w:name="_GoBack"/>
       <w:r>
         <w:rPr>
           <w:rFonts w:ascii="Arial" w:hAnsi="Arial" w:cs="Arial"/>
@@ -14033,7 +14032,6 @@
         </w:rPr>
         <w:t>readFile</w:t>
       </w:r>
-      <w:bookmarkEnd w:id="0"/>
       <w:r>
         <w:rPr>
           <w:rFonts w:ascii="Arial" w:hAnsi="Arial" w:cs="Arial"/>
@@ -14053,6 +14051,141 @@
           <w:lang w:val="es-MX"/>
         </w:rPr>
       </w:pPr>
+    </w:p>
+    <w:p>
+      <w:pPr>
+        <w:spacing w:before="40"/>
+        <w:jc w:val="both"/>
+        <w:rPr>
+          <w:rFonts w:ascii="Arial" w:hAnsi="Arial" w:cs="Arial"/>
+          <w:bCs/>
+          <w:lang w:val="es-MX"/>
+        </w:rPr>
+      </w:pPr>
+      <w:r>
+        <w:rPr>
+          <w:rFonts w:ascii="Arial" w:hAnsi="Arial" w:cs="Arial"/>
+          <w:bCs/>
+          <w:lang w:val="es-MX"/>
+        </w:rPr>
+        <w:t xml:space="preserve">En </w:t>
+      </w:r>
+      <w:r>
+        <w:rPr>
+          <w:rFonts w:ascii="Arial" w:hAnsi="Arial" w:cs="Arial"/>
+          <w:b/>
+          <w:bCs/>
+          <w:i/>
+          <w:lang w:val="es-MX"/>
+        </w:rPr>
+        <w:t>“</w:t>
+      </w:r>
+      <w:r>
+        <w:rPr>
+          <w:rFonts w:ascii="Arial" w:hAnsi="Arial" w:cs="Arial"/>
+          <w:b/>
+          <w:bCs/>
+          <w:i/>
+          <w:lang w:val="es-MX"/>
+        </w:rPr>
+        <w:t>readFileSync</w:t>
+      </w:r>
+      <w:r>
+        <w:rPr>
+          <w:rFonts w:ascii="Arial" w:hAnsi="Arial" w:cs="Arial"/>
+          <w:b/>
+          <w:bCs/>
+          <w:i/>
+          <w:lang w:val="es-MX"/>
+        </w:rPr>
+        <w:t xml:space="preserve"> - síncrona</w:t>
+      </w:r>
+      <w:r>
+        <w:rPr>
+          <w:rFonts w:ascii="Arial" w:hAnsi="Arial" w:cs="Arial"/>
+          <w:b/>
+          <w:bCs/>
+          <w:i/>
+          <w:lang w:val="es-MX"/>
+        </w:rPr>
+        <w:t>”</w:t>
+      </w:r>
+      <w:r>
+        <w:rPr>
+          <w:rFonts w:ascii="Arial" w:hAnsi="Arial" w:cs="Arial"/>
+          <w:b/>
+          <w:bCs/>
+          <w:i/>
+          <w:lang w:val="es-MX"/>
+        </w:rPr>
+        <w:t xml:space="preserve"> </w:t>
+      </w:r>
+      <w:r>
+        <w:rPr>
+          <w:rFonts w:ascii="Arial" w:hAnsi="Arial" w:cs="Arial"/>
+          <w:bCs/>
+          <w:lang w:val="es-MX"/>
+        </w:rPr>
+        <w:t xml:space="preserve">primero se espera a que el procesos de búsqueda del archivo concluya para que luego siga haciendo las demás operaciones pero en </w:t>
+      </w:r>
+      <w:r>
+        <w:rPr>
+          <w:rFonts w:ascii="Arial" w:hAnsi="Arial" w:cs="Arial"/>
+          <w:b/>
+          <w:bCs/>
+          <w:i/>
+          <w:lang w:val="es-MX"/>
+        </w:rPr>
+        <w:t>“</w:t>
+      </w:r>
+      <w:r>
+        <w:rPr>
+          <w:rFonts w:ascii="Arial" w:hAnsi="Arial" w:cs="Arial"/>
+          <w:b/>
+          <w:bCs/>
+          <w:i/>
+          <w:lang w:val="es-MX"/>
+        </w:rPr>
+        <w:t>readFile</w:t>
+      </w:r>
+      <w:r>
+        <w:rPr>
+          <w:rFonts w:ascii="Arial" w:hAnsi="Arial" w:cs="Arial"/>
+          <w:b/>
+          <w:bCs/>
+          <w:i/>
+          <w:lang w:val="es-MX"/>
+        </w:rPr>
+        <w:t xml:space="preserve"> - asincrona</w:t>
+      </w:r>
+      <w:r>
+        <w:rPr>
+          <w:rFonts w:ascii="Arial" w:hAnsi="Arial" w:cs="Arial"/>
+          <w:b/>
+          <w:bCs/>
+          <w:i/>
+          <w:lang w:val="es-MX"/>
+        </w:rPr>
+        <w:t>”</w:t>
+      </w:r>
+      <w:r>
+        <w:rPr>
+          <w:rFonts w:ascii="Arial" w:hAnsi="Arial" w:cs="Arial"/>
+          <w:b/>
+          <w:bCs/>
+          <w:i/>
+          <w:lang w:val="es-MX"/>
+        </w:rPr>
+        <w:t xml:space="preserve"> </w:t>
+      </w:r>
+      <w:r>
+        <w:rPr>
+          <w:rFonts w:ascii="Arial" w:hAnsi="Arial" w:cs="Arial"/>
+          <w:bCs/>
+          <w:lang w:val="es-MX"/>
+        </w:rPr>
+        <w:t>es diferente porque mientras busca el archivo puede hacer diferentes operaciones.</w:t>
+      </w:r>
     </w:p>
     <w:p>
       <w:pPr>
@@ -14229,7 +14362,24 @@
           <w:bCs/>
           <w:lang w:val="es-MX"/>
         </w:rPr>
-        <w:t xml:space="preserve">Desarrolle una página web para la empresa ACME (solicite el rubro de la empresa a su docente), con sus páginas básicas: Inicio, Nosotros, Nuestros Servicios, Catálogo de Clientes y Contáctenos. Esta última página deberá tener un formulario de contacto. Toda la web debe utilizar </w:t>
+        <w:t xml:space="preserve">Desarrolle una página web para la empresa ACME (solicite el rubro de la empresa a su docente), con sus páginas básicas: </w:t>
+      </w:r>
+      <w:r>
+        <w:rPr>
+          <w:rFonts w:ascii="Arial" w:hAnsi="Arial" w:cs="Arial"/>
+          <w:bCs/>
+          <w:color w:val="FF0000"/>
+          <w:lang w:val="es-MX"/>
+        </w:rPr>
+        <w:t>Inicio, Nosotros, Nuestros Servicios, Catálogo de Clientes y Contáctenos.</w:t>
+      </w:r>
+      <w:r>
+        <w:rPr>
+          <w:rFonts w:ascii="Arial" w:hAnsi="Arial" w:cs="Arial"/>
+          <w:bCs/>
+          <w:lang w:val="es-MX"/>
+        </w:rPr>
+        <w:t xml:space="preserve"> Esta última página deberá tener un formulario de contacto. Toda la web debe utilizar </w:t>
       </w:r>
       <w:r>
         <w:rPr>
@@ -14240,6 +14390,113 @@
         </w:rPr>
         <w:t>node.js</w:t>
       </w:r>
+    </w:p>
+    <w:p>
+      <w:pPr>
+        <w:pStyle w:val="Prrafodelista"/>
+        <w:spacing w:after="60"/>
+        <w:ind w:left="360"/>
+        <w:jc w:val="both"/>
+        <w:rPr>
+          <w:rFonts w:ascii="Arial" w:hAnsi="Arial" w:cs="Arial"/>
+          <w:bCs/>
+          <w:lang w:val="es-MX"/>
+        </w:rPr>
+      </w:pPr>
+    </w:p>
+    <w:p>
+      <w:pPr>
+        <w:pStyle w:val="Prrafodelista"/>
+        <w:spacing w:after="60"/>
+        <w:ind w:left="360"/>
+        <w:jc w:val="both"/>
+        <w:rPr>
+          <w:rFonts w:ascii="Arial" w:hAnsi="Arial" w:cs="Arial"/>
+          <w:bCs/>
+          <w:lang w:val="es-MX"/>
+        </w:rPr>
+      </w:pPr>
+    </w:p>
+    <w:p>
+      <w:pPr>
+        <w:pStyle w:val="Prrafodelista"/>
+        <w:spacing w:after="60"/>
+        <w:ind w:left="360"/>
+        <w:jc w:val="both"/>
+        <w:rPr>
+          <w:rFonts w:ascii="Arial" w:hAnsi="Arial" w:cs="Arial"/>
+          <w:bCs/>
+          <w:lang w:val="es-MX"/>
+        </w:rPr>
+      </w:pPr>
+      <w:r>
+        <w:rPr>
+          <w:noProof/>
+        </w:rPr>
+        <w:drawing>
+          <wp:inline distT="0" distB="0" distL="0" distR="0" wp14:anchorId="36577457" wp14:editId="3A997F27">
+            <wp:extent cx="5410200" cy="3152775"/>
+            <wp:effectExtent l="0" t="0" r="0" b="9525"/>
+            <wp:docPr id="48" name="Imagen 48"/>
+            <wp:cNvGraphicFramePr>
+              <a:graphicFrameLocks xmlns:a="http://schemas.openxmlformats.org/drawingml/2006/main" noChangeAspect="1"/>
+            </wp:cNvGraphicFramePr>
+            <a:graphic xmlns:a="http://schemas.openxmlformats.org/drawingml/2006/main">
+              <a:graphicData uri="http://schemas.openxmlformats.org/drawingml/2006/picture">
+                <pic:pic xmlns:pic="http://schemas.openxmlformats.org/drawingml/2006/picture">
+                  <pic:nvPicPr>
+                    <pic:cNvPr id="1" name=""/>
+                    <pic:cNvPicPr/>
+                  </pic:nvPicPr>
+                  <pic:blipFill>
+                    <a:blip r:embed="rId72"/>
+                    <a:stretch>
+                      <a:fillRect/>
+                    </a:stretch>
+                  </pic:blipFill>
+                  <pic:spPr>
+                    <a:xfrm>
+                      <a:off x="0" y="0"/>
+                      <a:ext cx="5410200" cy="3152775"/>
+                    </a:xfrm>
+                    <a:prstGeom prst="rect">
+                      <a:avLst/>
+                    </a:prstGeom>
+                  </pic:spPr>
+                </pic:pic>
+              </a:graphicData>
+            </a:graphic>
+          </wp:inline>
+        </w:drawing>
+      </w:r>
+      <w:bookmarkStart w:id="0" w:name="_GoBack"/>
+      <w:bookmarkEnd w:id="0"/>
+    </w:p>
+    <w:p>
+      <w:pPr>
+        <w:pStyle w:val="Prrafodelista"/>
+        <w:spacing w:after="60"/>
+        <w:ind w:left="360"/>
+        <w:jc w:val="both"/>
+        <w:rPr>
+          <w:rFonts w:ascii="Arial" w:hAnsi="Arial" w:cs="Arial"/>
+          <w:bCs/>
+          <w:lang w:val="es-MX"/>
+        </w:rPr>
+      </w:pPr>
+    </w:p>
+    <w:p>
+      <w:pPr>
+        <w:pStyle w:val="Prrafodelista"/>
+        <w:spacing w:after="60"/>
+        <w:ind w:left="360"/>
+        <w:jc w:val="both"/>
+        <w:rPr>
+          <w:rFonts w:ascii="Arial" w:hAnsi="Arial" w:cs="Arial"/>
+          <w:bCs/>
+          <w:lang w:val="es-MX"/>
+        </w:rPr>
+      </w:pPr>
     </w:p>
     <w:p>
       <w:pPr>
@@ -14332,10 +14589,10 @@
       </w:pPr>
     </w:p>
     <w:sectPr>
-      <w:headerReference w:type="even" r:id="rId72"/>
-      <w:headerReference w:type="default" r:id="rId73"/>
-      <w:footerReference w:type="default" r:id="rId74"/>
-      <w:headerReference w:type="first" r:id="rId75"/>
+      <w:headerReference w:type="even" r:id="rId73"/>
+      <w:headerReference w:type="default" r:id="rId74"/>
+      <w:footerReference w:type="default" r:id="rId75"/>
+      <w:headerReference w:type="first" r:id="rId76"/>
       <w:type w:val="continuous"/>
       <w:pgSz w:w="11907" w:h="16840" w:code="9"/>
       <w:pgMar w:top="709" w:right="1418" w:bottom="851" w:left="1418" w:header="426" w:footer="556" w:gutter="0"/>
@@ -16750,7 +17007,7 @@
 </file>
 
 <file path=customXml/itemProps1.xml><?xml version="1.0" encoding="utf-8"?>
-<ds:datastoreItem xmlns:ds="http://schemas.openxmlformats.org/officeDocument/2006/customXml" ds:itemID="{B56F376D-7DA8-4A75-A3AF-9A4FE5AD0BE8}">
+<ds:datastoreItem xmlns:ds="http://schemas.openxmlformats.org/officeDocument/2006/customXml" ds:itemID="{A27F15EF-9384-40DE-ACD8-C7ABF2E5D2D5}">
   <ds:schemaRefs>
     <ds:schemaRef ds:uri="http://schemas.openxmlformats.org/officeDocument/2006/bibliography"/>
   </ds:schemaRefs>

</xml_diff>

<commit_message>
Informe completado del primer laboratorio
</commit_message>
<xml_diff>
--- a/Lab 1/Lab01-DAWA - Aplicación web  desde el cliente y desde el servidor.docx
+++ b/Lab 1/Lab01-DAWA - Aplicación web  desde el cliente y desde el servidor.docx
@@ -129,8 +129,20 @@
                                 <w:szCs w:val="32"/>
                                 <w:lang w:val="es-ES_tradnl"/>
                               </w:rPr>
-                              <w:t>LABORATORIO N°</w:t>
+                              <w:t xml:space="preserve">LABORATORIO </w:t>
                             </w:r>
+                            <w:proofErr w:type="spellStart"/>
+                            <w:r>
+                              <w:rPr>
+                                <w:rFonts w:asciiTheme="minorHAnsi" w:hAnsiTheme="minorHAnsi" w:cs="Arial"/>
+                                <w:b/>
+                                <w:sz w:val="40"/>
+                                <w:szCs w:val="32"/>
+                                <w:lang w:val="es-ES_tradnl"/>
+                              </w:rPr>
+                              <w:t>N°</w:t>
+                            </w:r>
+                            <w:proofErr w:type="spellEnd"/>
                             <w:r>
                               <w:rPr>
                                 <w:rFonts w:asciiTheme="minorHAnsi" w:hAnsiTheme="minorHAnsi" w:cs="Arial"/>
@@ -262,8 +274,20 @@
                           <w:szCs w:val="32"/>
                           <w:lang w:val="es-ES_tradnl"/>
                         </w:rPr>
-                        <w:t>LABORATORIO N°</w:t>
+                        <w:t xml:space="preserve">LABORATORIO </w:t>
                       </w:r>
+                      <w:proofErr w:type="spellStart"/>
+                      <w:r>
+                        <w:rPr>
+                          <w:rFonts w:asciiTheme="minorHAnsi" w:hAnsiTheme="minorHAnsi" w:cs="Arial"/>
+                          <w:b/>
+                          <w:sz w:val="40"/>
+                          <w:szCs w:val="32"/>
+                          <w:lang w:val="es-ES_tradnl"/>
+                        </w:rPr>
+                        <w:t>N°</w:t>
+                      </w:r>
+                      <w:proofErr w:type="spellEnd"/>
                       <w:r>
                         <w:rPr>
                           <w:rFonts w:asciiTheme="minorHAnsi" w:hAnsiTheme="minorHAnsi" w:cs="Arial"/>
@@ -509,7 +533,47 @@
                 <w:i/>
                 <w:color w:val="0070C0"/>
               </w:rPr>
-              <w:t>CONDORI CONDORI, Johnn Bill</w:t>
+              <w:t xml:space="preserve">CONDORI </w:t>
+            </w:r>
+            <w:proofErr w:type="spellStart"/>
+            <w:r>
+              <w:rPr>
+                <w:rFonts w:asciiTheme="minorHAnsi" w:hAnsiTheme="minorHAnsi" w:cs="Arial"/>
+                <w:b/>
+                <w:i/>
+                <w:color w:val="0070C0"/>
+              </w:rPr>
+              <w:t>CONDORI</w:t>
+            </w:r>
+            <w:proofErr w:type="spellEnd"/>
+            <w:r>
+              <w:rPr>
+                <w:rFonts w:asciiTheme="minorHAnsi" w:hAnsiTheme="minorHAnsi" w:cs="Arial"/>
+                <w:b/>
+                <w:i/>
+                <w:color w:val="0070C0"/>
+              </w:rPr>
+              <w:t xml:space="preserve">, </w:t>
+            </w:r>
+            <w:proofErr w:type="spellStart"/>
+            <w:r>
+              <w:rPr>
+                <w:rFonts w:asciiTheme="minorHAnsi" w:hAnsiTheme="minorHAnsi" w:cs="Arial"/>
+                <w:b/>
+                <w:i/>
+                <w:color w:val="0070C0"/>
+              </w:rPr>
+              <w:t>Johnn</w:t>
+            </w:r>
+            <w:proofErr w:type="spellEnd"/>
+            <w:r>
+              <w:rPr>
+                <w:rFonts w:asciiTheme="minorHAnsi" w:hAnsiTheme="minorHAnsi" w:cs="Arial"/>
+                <w:b/>
+                <w:i/>
+                <w:color w:val="0070C0"/>
+              </w:rPr>
+              <w:t xml:space="preserve"> Bill</w:t>
             </w:r>
           </w:p>
         </w:tc>
@@ -657,6 +721,7 @@
                 <w:i/>
               </w:rPr>
             </w:pPr>
+            <w:proofErr w:type="spellStart"/>
             <w:r>
               <w:rPr>
                 <w:rFonts w:asciiTheme="minorHAnsi" w:hAnsiTheme="minorHAnsi" w:cs="Arial"/>
@@ -673,6 +738,7 @@
               </w:rPr>
               <w:t>I</w:t>
             </w:r>
+            <w:proofErr w:type="spellEnd"/>
           </w:p>
         </w:tc>
       </w:tr>
@@ -1216,8 +1282,36 @@
                 <w:sz w:val="18"/>
                 <w:szCs w:val="18"/>
               </w:rPr>
-              <w:t>Ejecuta los formularios propuestos de BackEnd y FrontEnd</w:t>
+              <w:t xml:space="preserve">Ejecuta los formularios propuestos de </w:t>
             </w:r>
+            <w:proofErr w:type="spellStart"/>
+            <w:r>
+              <w:rPr>
+                <w:rFonts w:asciiTheme="minorHAnsi" w:hAnsiTheme="minorHAnsi" w:cs="Arial"/>
+                <w:sz w:val="18"/>
+                <w:szCs w:val="18"/>
+              </w:rPr>
+              <w:t>BackEnd</w:t>
+            </w:r>
+            <w:proofErr w:type="spellEnd"/>
+            <w:r>
+              <w:rPr>
+                <w:rFonts w:asciiTheme="minorHAnsi" w:hAnsiTheme="minorHAnsi" w:cs="Arial"/>
+                <w:sz w:val="18"/>
+                <w:szCs w:val="18"/>
+              </w:rPr>
+              <w:t xml:space="preserve"> y </w:t>
+            </w:r>
+            <w:proofErr w:type="spellStart"/>
+            <w:r>
+              <w:rPr>
+                <w:rFonts w:asciiTheme="minorHAnsi" w:hAnsiTheme="minorHAnsi" w:cs="Arial"/>
+                <w:sz w:val="18"/>
+                <w:szCs w:val="18"/>
+              </w:rPr>
+              <w:t>FrontEnd</w:t>
+            </w:r>
+            <w:proofErr w:type="spellEnd"/>
           </w:p>
         </w:tc>
         <w:tc>
@@ -2310,6 +2404,7 @@
           <w:lang w:val="es-MX"/>
         </w:rPr>
       </w:pPr>
+      <w:proofErr w:type="spellStart"/>
       <w:r>
         <w:rPr>
           <w:rFonts w:ascii="Arial" w:hAnsi="Arial" w:cs="Arial"/>
@@ -2318,8 +2413,31 @@
           <w:u w:val="single"/>
           <w:lang w:val="es-MX"/>
         </w:rPr>
-        <w:t>Lab Setup</w:t>
-      </w:r>
+        <w:t>Lab</w:t>
+      </w:r>
+      <w:proofErr w:type="spellEnd"/>
+      <w:r>
+        <w:rPr>
+          <w:rFonts w:ascii="Arial" w:hAnsi="Arial" w:cs="Arial"/>
+          <w:b/>
+          <w:bCs/>
+          <w:u w:val="single"/>
+          <w:lang w:val="es-MX"/>
+        </w:rPr>
+        <w:t xml:space="preserve"> </w:t>
+      </w:r>
+      <w:proofErr w:type="spellStart"/>
+      <w:r>
+        <w:rPr>
+          <w:rFonts w:ascii="Arial" w:hAnsi="Arial" w:cs="Arial"/>
+          <w:b/>
+          <w:bCs/>
+          <w:u w:val="single"/>
+          <w:lang w:val="es-MX"/>
+        </w:rPr>
+        <w:t>Setup</w:t>
+      </w:r>
+      <w:proofErr w:type="spellEnd"/>
     </w:p>
     <w:p>
       <w:pPr>
@@ -2423,7 +2541,25 @@
           <w:bCs/>
           <w:lang w:val="es-MX"/>
         </w:rPr>
-        <w:t>: Tecsup,</w:t>
+        <w:t xml:space="preserve">: </w:t>
+      </w:r>
+      <w:proofErr w:type="spellStart"/>
+      <w:r>
+        <w:rPr>
+          <w:rFonts w:ascii="Arial" w:hAnsi="Arial" w:cs="Arial"/>
+          <w:bCs/>
+          <w:lang w:val="es-MX"/>
+        </w:rPr>
+        <w:t>Tecsup</w:t>
+      </w:r>
+      <w:proofErr w:type="spellEnd"/>
+      <w:r>
+        <w:rPr>
+          <w:rFonts w:ascii="Arial" w:hAnsi="Arial" w:cs="Arial"/>
+          <w:bCs/>
+          <w:lang w:val="es-MX"/>
+        </w:rPr>
+        <w:t>,</w:t>
       </w:r>
       <w:r>
         <w:rPr>
@@ -2483,7 +2619,25 @@
           <w:bCs/>
           <w:lang w:val="es-MX"/>
         </w:rPr>
-        <w:t xml:space="preserve">Iniciar el Software VMWare. </w:t>
+        <w:t xml:space="preserve">Iniciar el Software </w:t>
+      </w:r>
+      <w:proofErr w:type="spellStart"/>
+      <w:r>
+        <w:rPr>
+          <w:rFonts w:ascii="Arial" w:hAnsi="Arial" w:cs="Arial"/>
+          <w:bCs/>
+          <w:lang w:val="es-MX"/>
+        </w:rPr>
+        <w:t>VMWare</w:t>
+      </w:r>
+      <w:proofErr w:type="spellEnd"/>
+      <w:r>
+        <w:rPr>
+          <w:rFonts w:ascii="Arial" w:hAnsi="Arial" w:cs="Arial"/>
+          <w:bCs/>
+          <w:lang w:val="es-MX"/>
+        </w:rPr>
+        <w:t xml:space="preserve">. </w:t>
       </w:r>
     </w:p>
     <w:p>
@@ -3056,15 +3210,37 @@
         </w:rPr>
         <w:t>a la ventana “</w:t>
       </w:r>
-      <w:r>
-        <w:rPr>
-          <w:rFonts w:ascii="Arial" w:hAnsi="Arial" w:cs="Arial"/>
-          <w:b/>
-          <w:bCs/>
-          <w:lang w:val="es-MX"/>
-        </w:rPr>
-        <w:t>Select Components</w:t>
-      </w:r>
+      <w:proofErr w:type="spellStart"/>
+      <w:r>
+        <w:rPr>
+          <w:rFonts w:ascii="Arial" w:hAnsi="Arial" w:cs="Arial"/>
+          <w:b/>
+          <w:bCs/>
+          <w:lang w:val="es-MX"/>
+        </w:rPr>
+        <w:t>Select</w:t>
+      </w:r>
+      <w:proofErr w:type="spellEnd"/>
+      <w:r>
+        <w:rPr>
+          <w:rFonts w:ascii="Arial" w:hAnsi="Arial" w:cs="Arial"/>
+          <w:b/>
+          <w:bCs/>
+          <w:lang w:val="es-MX"/>
+        </w:rPr>
+        <w:t xml:space="preserve"> </w:t>
+      </w:r>
+      <w:proofErr w:type="spellStart"/>
+      <w:r>
+        <w:rPr>
+          <w:rFonts w:ascii="Arial" w:hAnsi="Arial" w:cs="Arial"/>
+          <w:b/>
+          <w:bCs/>
+          <w:lang w:val="es-MX"/>
+        </w:rPr>
+        <w:t>Components</w:t>
+      </w:r>
+      <w:proofErr w:type="spellEnd"/>
       <w:r>
         <w:rPr>
           <w:rFonts w:ascii="Arial" w:hAnsi="Arial" w:cs="Arial"/>
@@ -3199,7 +3375,7 @@
           </mc:Choice>
           <mc:Fallback>
             <w:pict>
-              <v:roundrect w14:anchorId="0C7D263A" id="Rectángulo redondeado 3" o:spid="_x0000_s1026" style="position:absolute;margin-left:70.85pt;margin-top:119.6pt;width:85.5pt;height:21.75pt;z-index:251650048;visibility:visible;mso-wrap-style:square;mso-width-percent:0;mso-height-percent:0;mso-wrap-distance-left:9pt;mso-wrap-distance-top:0;mso-wrap-distance-right:9pt;mso-wrap-distance-bottom:0;mso-position-horizontal:absolute;mso-position-horizontal-relative:text;mso-position-vertical:absolute;mso-position-vertical-relative:text;mso-width-percent:0;mso-height-percent:0;mso-width-relative:margin;mso-height-relative:margin;v-text-anchor:middle" arcsize="10923f" o:gfxdata="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" filled="f" strokecolor="red" strokeweight="3pt"/>
+              <v:roundrect w14:anchorId="0F275612" id="Rectángulo redondeado 3" o:spid="_x0000_s1026" style="position:absolute;margin-left:70.85pt;margin-top:119.6pt;width:85.5pt;height:21.75pt;z-index:251650048;visibility:visible;mso-wrap-style:square;mso-width-percent:0;mso-height-percent:0;mso-wrap-distance-left:9pt;mso-wrap-distance-top:0;mso-wrap-distance-right:9pt;mso-wrap-distance-bottom:0;mso-position-horizontal:absolute;mso-position-horizontal-relative:text;mso-position-vertical:absolute;mso-position-vertical-relative:text;mso-width-percent:0;mso-height-percent:0;mso-width-relative:margin;mso-height-relative:margin;v-text-anchor:middle" arcsize="10923f" o:gfxdata="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" filled="f" strokecolor="red" strokeweight="3pt"/>
             </w:pict>
           </mc:Fallback>
         </mc:AlternateContent>
@@ -3381,7 +3557,7 @@
           </mc:Choice>
           <mc:Fallback>
             <w:pict>
-              <v:roundrect w14:anchorId="1A0DB0CC" id="Rectángulo redondeado 5" o:spid="_x0000_s1026" style="position:absolute;margin-left:293.6pt;margin-top:198.85pt;width:78.75pt;height:26.25pt;z-index:251654144;visibility:visible;mso-wrap-style:square;mso-width-percent:0;mso-height-percent:0;mso-wrap-distance-left:9pt;mso-wrap-distance-top:0;mso-wrap-distance-right:9pt;mso-wrap-distance-bottom:0;mso-position-horizontal:absolute;mso-position-horizontal-relative:text;mso-position-vertical:absolute;mso-position-vertical-relative:text;mso-width-percent:0;mso-height-percent:0;mso-width-relative:margin;mso-height-relative:margin;v-text-anchor:middle" arcsize="10923f" o:gfxdata="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" filled="f" strokecolor="red" strokeweight="3pt"/>
+              <v:roundrect w14:anchorId="70A74DE7" id="Rectángulo redondeado 5" o:spid="_x0000_s1026" style="position:absolute;margin-left:293.6pt;margin-top:198.85pt;width:78.75pt;height:26.25pt;z-index:251654144;visibility:visible;mso-wrap-style:square;mso-width-percent:0;mso-height-percent:0;mso-wrap-distance-left:9pt;mso-wrap-distance-top:0;mso-wrap-distance-right:9pt;mso-wrap-distance-bottom:0;mso-position-horizontal:absolute;mso-position-horizontal-relative:text;mso-position-vertical:absolute;mso-position-vertical-relative:text;mso-width-percent:0;mso-height-percent:0;mso-width-relative:margin;mso-height-relative:margin;v-text-anchor:middle" arcsize="10923f" o:gfxdata="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" filled="f" strokecolor="red" strokeweight="3pt"/>
             </w:pict>
           </mc:Fallback>
         </mc:AlternateContent>
@@ -3462,7 +3638,7 @@
           </mc:Choice>
           <mc:Fallback>
             <w:pict>
-              <v:roundrect w14:anchorId="6E850EBA" id="Rectángulo redondeado 6" o:spid="_x0000_s1026" style="position:absolute;margin-left:114.35pt;margin-top:198.85pt;width:81.75pt;height:22.5pt;z-index:251660288;visibility:visible;mso-wrap-style:square;mso-width-percent:0;mso-height-percent:0;mso-wrap-distance-left:9pt;mso-wrap-distance-top:0;mso-wrap-distance-right:9pt;mso-wrap-distance-bottom:0;mso-position-horizontal:absolute;mso-position-horizontal-relative:text;mso-position-vertical:absolute;mso-position-vertical-relative:text;mso-width-percent:0;mso-height-percent:0;mso-width-relative:margin;mso-height-relative:margin;v-text-anchor:middle" arcsize="10923f" o:gfxdata="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" filled="f" strokecolor="red" strokeweight="3pt"/>
+              <v:roundrect w14:anchorId="29FF107B" id="Rectángulo redondeado 6" o:spid="_x0000_s1026" style="position:absolute;margin-left:114.35pt;margin-top:198.85pt;width:81.75pt;height:22.5pt;z-index:251660288;visibility:visible;mso-wrap-style:square;mso-width-percent:0;mso-height-percent:0;mso-wrap-distance-left:9pt;mso-wrap-distance-top:0;mso-wrap-distance-right:9pt;mso-wrap-distance-bottom:0;mso-position-horizontal:absolute;mso-position-horizontal-relative:text;mso-position-vertical:absolute;mso-position-vertical-relative:text;mso-width-percent:0;mso-height-percent:0;mso-width-relative:margin;mso-height-relative:margin;v-text-anchor:middle" arcsize="10923f" o:gfxdata="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" filled="f" strokecolor="red" strokeweight="3pt"/>
             </w:pict>
           </mc:Fallback>
         </mc:AlternateContent>
@@ -3600,6 +3776,7 @@
         </w:rPr>
         <w:t xml:space="preserve">. Clic en el botón </w:t>
       </w:r>
+      <w:proofErr w:type="spellStart"/>
       <w:r>
         <w:rPr>
           <w:rFonts w:ascii="Arial" w:hAnsi="Arial" w:cs="Arial"/>
@@ -3609,6 +3786,7 @@
         </w:rPr>
         <w:t>Finish</w:t>
       </w:r>
+      <w:proofErr w:type="spellEnd"/>
     </w:p>
     <w:p>
       <w:pPr>
@@ -3881,7 +4059,25 @@
           <w:bCs/>
           <w:lang w:val="es-MX"/>
         </w:rPr>
-        <w:t>Para cerrar el panel de control de XAMPP hay que hacer clic en el botón Quit (al cerrar el panel de control no se detienen los servidores):</w:t>
+        <w:t xml:space="preserve">Para cerrar el panel de control de XAMPP hay que hacer clic en el botón </w:t>
+      </w:r>
+      <w:proofErr w:type="spellStart"/>
+      <w:r>
+        <w:rPr>
+          <w:rFonts w:ascii="Arial" w:hAnsi="Arial" w:cs="Arial"/>
+          <w:bCs/>
+          <w:lang w:val="es-MX"/>
+        </w:rPr>
+        <w:t>Quit</w:t>
+      </w:r>
+      <w:proofErr w:type="spellEnd"/>
+      <w:r>
+        <w:rPr>
+          <w:rFonts w:ascii="Arial" w:hAnsi="Arial" w:cs="Arial"/>
+          <w:bCs/>
+          <w:lang w:val="es-MX"/>
+        </w:rPr>
+        <w:t xml:space="preserve"> (al cerrar el panel de control no se detienen los servidores):</w:t>
       </w:r>
     </w:p>
     <w:p>
@@ -4397,7 +4593,25 @@
           <w:lang w:val="es-MX"/>
         </w:rPr>
         <w:lastRenderedPageBreak/>
-        <w:t xml:space="preserve">Por ejemplo, la primera vez que se pone en marcha Apache mediante el botón Start </w:t>
+        <w:t xml:space="preserve">Por ejemplo, la primera vez que se pone en marcha Apache mediante el botón </w:t>
+      </w:r>
+      <w:proofErr w:type="spellStart"/>
+      <w:r>
+        <w:rPr>
+          <w:rFonts w:ascii="Arial" w:hAnsi="Arial" w:cs="Arial"/>
+          <w:bCs/>
+          <w:lang w:val="es-MX"/>
+        </w:rPr>
+        <w:t>Start</w:t>
+      </w:r>
+      <w:proofErr w:type="spellEnd"/>
+      <w:r>
+        <w:rPr>
+          <w:rFonts w:ascii="Arial" w:hAnsi="Arial" w:cs="Arial"/>
+          <w:bCs/>
+          <w:lang w:val="es-MX"/>
+        </w:rPr>
+        <w:t xml:space="preserve"> </w:t>
       </w:r>
       <w:r>
         <w:rPr>
@@ -4636,7 +4850,25 @@
           <w:bCs/>
           <w:lang w:val="es-MX"/>
         </w:rPr>
-        <w:t>Si el arranque de Apache tiene éxito, el panel de control mostrará el nombre del módulo con fondo verde, su identificador de proceso, los puertos abiertos (http y https), el botón "Start" se convertirá en el botón "Stop" y en la zona de notificación se verá el resultado de las operaciones realizadas.</w:t>
+        <w:t>Si el arranque de Apache tiene éxito, el panel de control mostrará el nombre del módulo con fondo verde, su identificador de proceso, los puertos abiertos (http y https), el botón "</w:t>
+      </w:r>
+      <w:proofErr w:type="spellStart"/>
+      <w:r>
+        <w:rPr>
+          <w:rFonts w:ascii="Arial" w:hAnsi="Arial" w:cs="Arial"/>
+          <w:bCs/>
+          <w:lang w:val="es-MX"/>
+        </w:rPr>
+        <w:t>Start</w:t>
+      </w:r>
+      <w:proofErr w:type="spellEnd"/>
+      <w:r>
+        <w:rPr>
+          <w:rFonts w:ascii="Arial" w:hAnsi="Arial" w:cs="Arial"/>
+          <w:bCs/>
+          <w:lang w:val="es-MX"/>
+        </w:rPr>
+        <w:t>" se convertirá en el botón "Stop" y en la zona de notificación se verá el resultado de las operaciones realizadas.</w:t>
       </w:r>
     </w:p>
     <w:p>
@@ -4851,7 +5083,25 @@
           <w:bCs/>
           <w:lang w:val="es-MX"/>
         </w:rPr>
-        <w:t>Si queremos que un servidor arranque como servicio, es decir, que se ponga en marcha cada vez que arrancamos el ordenador, hay que marcar la casilla Service correspondiente.</w:t>
+        <w:t xml:space="preserve">Si queremos que un servidor arranque como servicio, es decir, que se ponga en marcha cada vez que arrancamos el ordenador, hay que marcar la casilla </w:t>
+      </w:r>
+      <w:proofErr w:type="spellStart"/>
+      <w:r>
+        <w:rPr>
+          <w:rFonts w:ascii="Arial" w:hAnsi="Arial" w:cs="Arial"/>
+          <w:bCs/>
+          <w:lang w:val="es-MX"/>
+        </w:rPr>
+        <w:t>Service</w:t>
+      </w:r>
+      <w:proofErr w:type="spellEnd"/>
+      <w:r>
+        <w:rPr>
+          <w:rFonts w:ascii="Arial" w:hAnsi="Arial" w:cs="Arial"/>
+          <w:bCs/>
+          <w:lang w:val="es-MX"/>
+        </w:rPr>
+        <w:t xml:space="preserve"> correspondiente.</w:t>
       </w:r>
     </w:p>
     <w:p>
@@ -4948,8 +5198,18 @@
           <w:lang w:val="es-MX"/>
         </w:rPr>
         <w:lastRenderedPageBreak/>
-        <w:t>Si el servicio se instala correctamente, se indica en el panel inferior. Los servicios instalados se indican con una marca verde en la columna Service</w:t>
-      </w:r>
+        <w:t xml:space="preserve">Si el servicio se instala correctamente, se indica en el panel inferior. Los servicios instalados se indican con una marca verde en la columna </w:t>
+      </w:r>
+      <w:proofErr w:type="spellStart"/>
+      <w:r>
+        <w:rPr>
+          <w:rFonts w:ascii="Arial" w:hAnsi="Arial" w:cs="Arial"/>
+          <w:bCs/>
+          <w:lang w:val="es-MX"/>
+        </w:rPr>
+        <w:t>Service</w:t>
+      </w:r>
+      <w:proofErr w:type="spellEnd"/>
     </w:p>
     <w:p>
       <w:pPr>
@@ -5204,7 +5464,43 @@
           <w:bCs/>
           <w:lang w:val="es-MX"/>
         </w:rPr>
-        <w:t>Los dos archivos principales de configuración son los archivos httpd.conf (Apache) y php.ini (PHP). Para editarlos se puede utilizar el panel de control de XAMPP, que los abre directamente en el bloc de notas. Para ello hay que hacer clic en el botón "Config" correspondiente a Apache y hacer clic en el archivo que se quiere editar.</w:t>
+        <w:t xml:space="preserve">Los dos archivos principales de configuración son los archivos </w:t>
+      </w:r>
+      <w:proofErr w:type="spellStart"/>
+      <w:r>
+        <w:rPr>
+          <w:rFonts w:ascii="Arial" w:hAnsi="Arial" w:cs="Arial"/>
+          <w:bCs/>
+          <w:lang w:val="es-MX"/>
+        </w:rPr>
+        <w:t>httpd.conf</w:t>
+      </w:r>
+      <w:proofErr w:type="spellEnd"/>
+      <w:r>
+        <w:rPr>
+          <w:rFonts w:ascii="Arial" w:hAnsi="Arial" w:cs="Arial"/>
+          <w:bCs/>
+          <w:lang w:val="es-MX"/>
+        </w:rPr>
+        <w:t xml:space="preserve"> (Apache) y php.ini (PHP). Para editarlos se puede utilizar el panel de control de XAMPP, que los abre directamente en el bloc de notas. Para ello hay que hacer clic en el botón "</w:t>
+      </w:r>
+      <w:proofErr w:type="spellStart"/>
+      <w:r>
+        <w:rPr>
+          <w:rFonts w:ascii="Arial" w:hAnsi="Arial" w:cs="Arial"/>
+          <w:bCs/>
+          <w:lang w:val="es-MX"/>
+        </w:rPr>
+        <w:t>Config</w:t>
+      </w:r>
+      <w:proofErr w:type="spellEnd"/>
+      <w:r>
+        <w:rPr>
+          <w:rFonts w:ascii="Arial" w:hAnsi="Arial" w:cs="Arial"/>
+          <w:bCs/>
+          <w:lang w:val="es-MX"/>
+        </w:rPr>
+        <w:t>" correspondiente a Apache y hacer clic en el archivo que se quiere editar.</w:t>
       </w:r>
     </w:p>
     <w:p>
@@ -5388,8 +5684,20 @@
           <w:u w:val="single"/>
           <w:lang w:val="es-MX"/>
         </w:rPr>
-        <w:t>Formulario desde BackEnd</w:t>
-      </w:r>
+        <w:t xml:space="preserve">Formulario desde </w:t>
+      </w:r>
+      <w:proofErr w:type="spellStart"/>
+      <w:r>
+        <w:rPr>
+          <w:rFonts w:ascii="Arial" w:hAnsi="Arial" w:cs="Arial"/>
+          <w:b/>
+          <w:bCs/>
+          <w:u w:val="single"/>
+          <w:lang w:val="es-MX"/>
+        </w:rPr>
+        <w:t>BackEnd</w:t>
+      </w:r>
+      <w:proofErr w:type="spellEnd"/>
     </w:p>
     <w:p>
       <w:pPr>
@@ -5416,6 +5724,7 @@
         </w:rPr>
         <w:t xml:space="preserve">Cree el archivo </w:t>
       </w:r>
+      <w:proofErr w:type="spellStart"/>
       <w:r>
         <w:rPr>
           <w:rFonts w:ascii="Arial" w:hAnsi="Arial" w:cs="Arial"/>
@@ -5425,6 +5734,7 @@
         </w:rPr>
         <w:t>formulario.php</w:t>
       </w:r>
+      <w:proofErr w:type="spellEnd"/>
       <w:r>
         <w:rPr>
           <w:rFonts w:ascii="Arial" w:hAnsi="Arial" w:cs="Arial"/>
@@ -5523,6 +5833,7 @@
         </w:rPr>
         <w:t xml:space="preserve">Cree el archivo </w:t>
       </w:r>
+      <w:proofErr w:type="spellStart"/>
       <w:r>
         <w:rPr>
           <w:rFonts w:ascii="Arial" w:hAnsi="Arial" w:cs="Arial"/>
@@ -5550,6 +5861,7 @@
         </w:rPr>
         <w:t>.php</w:t>
       </w:r>
+      <w:proofErr w:type="spellEnd"/>
       <w:r>
         <w:rPr>
           <w:rFonts w:ascii="Arial" w:hAnsi="Arial" w:cs="Arial"/>
@@ -6188,8 +6500,20 @@
           <w:u w:val="single"/>
           <w:lang w:val="es-MX"/>
         </w:rPr>
-        <w:t>Formulario desde FrontEnd</w:t>
-      </w:r>
+        <w:t xml:space="preserve">Formulario desde </w:t>
+      </w:r>
+      <w:proofErr w:type="spellStart"/>
+      <w:r>
+        <w:rPr>
+          <w:rFonts w:ascii="Arial" w:hAnsi="Arial" w:cs="Arial"/>
+          <w:b/>
+          <w:bCs/>
+          <w:u w:val="single"/>
+          <w:lang w:val="es-MX"/>
+        </w:rPr>
+        <w:t>FrontEnd</w:t>
+      </w:r>
+      <w:proofErr w:type="spellEnd"/>
     </w:p>
     <w:p>
       <w:pPr>
@@ -6360,6 +6684,7 @@
           <w:t>.</w:t>
         </w:r>
       </w:hyperlink>
+      <w:proofErr w:type="spellStart"/>
       <w:r>
         <w:rPr>
           <w:rFonts w:ascii="Arial" w:hAnsi="Arial" w:cs="Arial"/>
@@ -6370,6 +6695,7 @@
         </w:rPr>
         <w:t>html</w:t>
       </w:r>
+      <w:proofErr w:type="spellEnd"/>
       <w:r>
         <w:rPr>
           <w:rFonts w:ascii="Arial" w:hAnsi="Arial" w:cs="Arial"/>
@@ -6543,7 +6869,29 @@
           <w:i/>
           <w:lang w:val="es-MX"/>
         </w:rPr>
-        <w:t xml:space="preserve"> Solo se suman los resultados y no paso nada</w:t>
+        <w:t xml:space="preserve"> Solo se suman los resultados y no </w:t>
+      </w:r>
+      <w:proofErr w:type="spellStart"/>
+      <w:r>
+        <w:rPr>
+          <w:rFonts w:ascii="Arial" w:hAnsi="Arial" w:cs="Arial"/>
+          <w:b/>
+          <w:bCs/>
+          <w:i/>
+          <w:lang w:val="es-MX"/>
+        </w:rPr>
+        <w:t>paso</w:t>
+      </w:r>
+      <w:proofErr w:type="spellEnd"/>
+      <w:r>
+        <w:rPr>
+          <w:rFonts w:ascii="Arial" w:hAnsi="Arial" w:cs="Arial"/>
+          <w:b/>
+          <w:bCs/>
+          <w:i/>
+          <w:lang w:val="es-MX"/>
+        </w:rPr>
+        <w:t xml:space="preserve"> nada</w:t>
       </w:r>
     </w:p>
     <w:p>
@@ -6653,7 +7001,29 @@
           <w:i/>
           <w:lang w:val="es-MX"/>
         </w:rPr>
-        <w:t>Solo se suman los resultados y no paso nada</w:t>
+        <w:t xml:space="preserve">Solo se suman los resultados y no </w:t>
+      </w:r>
+      <w:proofErr w:type="spellStart"/>
+      <w:r>
+        <w:rPr>
+          <w:rFonts w:ascii="Arial" w:hAnsi="Arial" w:cs="Arial"/>
+          <w:b/>
+          <w:bCs/>
+          <w:i/>
+          <w:lang w:val="es-MX"/>
+        </w:rPr>
+        <w:t>paso</w:t>
+      </w:r>
+      <w:proofErr w:type="spellEnd"/>
+      <w:r>
+        <w:rPr>
+          <w:rFonts w:ascii="Arial" w:hAnsi="Arial" w:cs="Arial"/>
+          <w:b/>
+          <w:bCs/>
+          <w:i/>
+          <w:lang w:val="es-MX"/>
+        </w:rPr>
+        <w:t xml:space="preserve"> nada</w:t>
       </w:r>
     </w:p>
     <w:p>
@@ -7344,7 +7714,43 @@
           <w:bCs/>
           <w:lang w:val="es-MX"/>
         </w:rPr>
-        <w:t xml:space="preserve"> (recomendada para la mayoría de usuarios): es la versión de Node.js con Long Term Support (LTS), es decir a la que se le da soporte a largo plazo. Esta versión puede no tener disponibles las últimas tecnologías que todavía no se consideran estables.</w:t>
+        <w:t xml:space="preserve"> (recomendada para la mayoría de usuarios): es la versión de Node.js con Long </w:t>
+      </w:r>
+      <w:proofErr w:type="spellStart"/>
+      <w:r>
+        <w:rPr>
+          <w:rFonts w:ascii="Arial" w:hAnsi="Arial" w:cs="Arial"/>
+          <w:bCs/>
+          <w:lang w:val="es-MX"/>
+        </w:rPr>
+        <w:t>Term</w:t>
+      </w:r>
+      <w:proofErr w:type="spellEnd"/>
+      <w:r>
+        <w:rPr>
+          <w:rFonts w:ascii="Arial" w:hAnsi="Arial" w:cs="Arial"/>
+          <w:bCs/>
+          <w:lang w:val="es-MX"/>
+        </w:rPr>
+        <w:t xml:space="preserve"> </w:t>
+      </w:r>
+      <w:proofErr w:type="spellStart"/>
+      <w:r>
+        <w:rPr>
+          <w:rFonts w:ascii="Arial" w:hAnsi="Arial" w:cs="Arial"/>
+          <w:bCs/>
+          <w:lang w:val="es-MX"/>
+        </w:rPr>
+        <w:t>Support</w:t>
+      </w:r>
+      <w:proofErr w:type="spellEnd"/>
+      <w:r>
+        <w:rPr>
+          <w:rFonts w:ascii="Arial" w:hAnsi="Arial" w:cs="Arial"/>
+          <w:bCs/>
+          <w:lang w:val="es-MX"/>
+        </w:rPr>
+        <w:t xml:space="preserve"> (LTS), es decir a la que se le da soporte a largo plazo. Esta versión puede no tener disponibles las últimas tecnologías que todavía no se consideran estables.</w:t>
       </w:r>
     </w:p>
     <w:p>
@@ -7360,6 +7766,7 @@
           <w:lang w:val="es-MX"/>
         </w:rPr>
       </w:pPr>
+      <w:proofErr w:type="spellStart"/>
       <w:r>
         <w:rPr>
           <w:rFonts w:ascii="Arial" w:hAnsi="Arial" w:cs="Arial"/>
@@ -7369,6 +7776,7 @@
         </w:rPr>
         <w:t>Current</w:t>
       </w:r>
+      <w:proofErr w:type="spellEnd"/>
       <w:r>
         <w:rPr>
           <w:rFonts w:ascii="Arial" w:hAnsi="Arial" w:cs="Arial"/>
@@ -7629,7 +8037,25 @@
           <w:bCs/>
           <w:lang w:val="es-MX"/>
         </w:rPr>
-        <w:t>Doble clic en el instalador para iniciar el proceso de instalación. Haga click en Next</w:t>
+        <w:t xml:space="preserve">Doble clic en el instalador para iniciar el proceso de instalación. Haga </w:t>
+      </w:r>
+      <w:proofErr w:type="spellStart"/>
+      <w:r>
+        <w:rPr>
+          <w:rFonts w:ascii="Arial" w:hAnsi="Arial" w:cs="Arial"/>
+          <w:bCs/>
+          <w:lang w:val="es-MX"/>
+        </w:rPr>
+        <w:t>click</w:t>
+      </w:r>
+      <w:proofErr w:type="spellEnd"/>
+      <w:r>
+        <w:rPr>
+          <w:rFonts w:ascii="Arial" w:hAnsi="Arial" w:cs="Arial"/>
+          <w:bCs/>
+          <w:lang w:val="es-MX"/>
+        </w:rPr>
+        <w:t xml:space="preserve"> en Next</w:t>
       </w:r>
     </w:p>
     <w:p>
@@ -7835,28 +8261,25 @@
           <w:bCs/>
           <w:lang w:val="es-MX"/>
         </w:rPr>
-        <w:t>Haga click en cada una de las características a instalar e indique que es lo que realizarán al ser instaladas:</w:t>
-      </w:r>
-    </w:p>
-    <w:p>
-      <w:pPr>
-        <w:pStyle w:val="Prrafodelista"/>
-        <w:spacing w:before="40"/>
-        <w:ind w:left="851"/>
-        <w:jc w:val="both"/>
-        <w:rPr>
-          <w:rFonts w:ascii="Arial" w:hAnsi="Arial" w:cs="Arial"/>
-          <w:bCs/>
-          <w:lang w:val="es-MX"/>
-        </w:rPr>
-      </w:pPr>
-      <w:r>
-        <w:rPr>
-          <w:rFonts w:ascii="Arial" w:hAnsi="Arial" w:cs="Arial"/>
-          <w:bCs/>
-          <w:lang w:val="es-MX"/>
-        </w:rPr>
-        <w:t>_____________________________________________________________________________________________________________________________________________________________________________________________________________________________________________________________________________________________________________________________________________________________________________</w:t>
+        <w:t xml:space="preserve">Haga </w:t>
+      </w:r>
+      <w:proofErr w:type="spellStart"/>
+      <w:r>
+        <w:rPr>
+          <w:rFonts w:ascii="Arial" w:hAnsi="Arial" w:cs="Arial"/>
+          <w:bCs/>
+          <w:lang w:val="es-MX"/>
+        </w:rPr>
+        <w:t>click</w:t>
+      </w:r>
+      <w:proofErr w:type="spellEnd"/>
+      <w:r>
+        <w:rPr>
+          <w:rFonts w:ascii="Arial" w:hAnsi="Arial" w:cs="Arial"/>
+          <w:bCs/>
+          <w:lang w:val="es-MX"/>
+        </w:rPr>
+        <w:t xml:space="preserve"> en cada una de las características a instalar e indique que es lo que realizarán al ser instaladas:</w:t>
       </w:r>
     </w:p>
     <w:p>
@@ -7905,7 +8328,7 @@
         <w:drawing>
           <wp:inline distT="0" distB="0" distL="0" distR="0" wp14:anchorId="5A1D9FFD" wp14:editId="0C12B324">
             <wp:extent cx="5248275" cy="1676400"/>
-            <wp:effectExtent l="0" t="0" r="9525" b="0"/>
+            <wp:effectExtent l="76200" t="76200" r="142875" b="133350"/>
             <wp:docPr id="56" name="Imagen 56"/>
             <wp:cNvGraphicFramePr>
               <a:graphicFrameLocks xmlns:a="http://schemas.openxmlformats.org/drawingml/2006/main" noChangeAspect="1"/>
@@ -7931,6 +8354,20 @@
                     <a:prstGeom prst="rect">
                       <a:avLst/>
                     </a:prstGeom>
+                    <a:ln w="38100" cap="sq">
+                      <a:solidFill>
+                        <a:srgbClr val="000000"/>
+                      </a:solidFill>
+                      <a:prstDash val="solid"/>
+                      <a:miter lim="800000"/>
+                    </a:ln>
+                    <a:effectLst>
+                      <a:outerShdw blurRad="50800" dist="38100" dir="2700000" algn="tl" rotWithShape="0">
+                        <a:srgbClr val="000000">
+                          <a:alpha val="43000"/>
+                        </a:srgbClr>
+                      </a:outerShdw>
+                    </a:effectLst>
                   </pic:spPr>
                 </pic:pic>
               </a:graphicData>
@@ -7958,7 +8395,7 @@
         <w:drawing>
           <wp:inline distT="0" distB="0" distL="0" distR="0" wp14:anchorId="0A9B6785" wp14:editId="34094FCB">
             <wp:extent cx="5162550" cy="1600200"/>
-            <wp:effectExtent l="0" t="0" r="0" b="0"/>
+            <wp:effectExtent l="76200" t="76200" r="133350" b="133350"/>
             <wp:docPr id="57" name="Imagen 57"/>
             <wp:cNvGraphicFramePr>
               <a:graphicFrameLocks xmlns:a="http://schemas.openxmlformats.org/drawingml/2006/main" noChangeAspect="1"/>
@@ -7984,6 +8421,20 @@
                     <a:prstGeom prst="rect">
                       <a:avLst/>
                     </a:prstGeom>
+                    <a:ln w="38100" cap="sq">
+                      <a:solidFill>
+                        <a:srgbClr val="000000"/>
+                      </a:solidFill>
+                      <a:prstDash val="solid"/>
+                      <a:miter lim="800000"/>
+                    </a:ln>
+                    <a:effectLst>
+                      <a:outerShdw blurRad="50800" dist="38100" dir="2700000" algn="tl" rotWithShape="0">
+                        <a:srgbClr val="000000">
+                          <a:alpha val="43000"/>
+                        </a:srgbClr>
+                      </a:outerShdw>
+                    </a:effectLst>
                   </pic:spPr>
                 </pic:pic>
               </a:graphicData>
@@ -8011,7 +8462,7 @@
         <w:drawing>
           <wp:inline distT="0" distB="0" distL="0" distR="0" wp14:anchorId="571EAA1F" wp14:editId="6E17035C">
             <wp:extent cx="5200650" cy="1962150"/>
-            <wp:effectExtent l="0" t="0" r="0" b="0"/>
+            <wp:effectExtent l="76200" t="76200" r="133350" b="133350"/>
             <wp:docPr id="58" name="Imagen 58"/>
             <wp:cNvGraphicFramePr>
               <a:graphicFrameLocks xmlns:a="http://schemas.openxmlformats.org/drawingml/2006/main" noChangeAspect="1"/>
@@ -8037,6 +8488,20 @@
                     <a:prstGeom prst="rect">
                       <a:avLst/>
                     </a:prstGeom>
+                    <a:ln w="38100" cap="sq">
+                      <a:solidFill>
+                        <a:srgbClr val="000000"/>
+                      </a:solidFill>
+                      <a:prstDash val="solid"/>
+                      <a:miter lim="800000"/>
+                    </a:ln>
+                    <a:effectLst>
+                      <a:outerShdw blurRad="50800" dist="38100" dir="2700000" algn="tl" rotWithShape="0">
+                        <a:srgbClr val="000000">
+                          <a:alpha val="43000"/>
+                        </a:srgbClr>
+                      </a:outerShdw>
+                    </a:effectLst>
                   </pic:spPr>
                 </pic:pic>
               </a:graphicData>
@@ -8064,7 +8529,7 @@
         <w:drawing>
           <wp:inline distT="0" distB="0" distL="0" distR="0" wp14:anchorId="7CD5AD95" wp14:editId="0BD79560">
             <wp:extent cx="5438775" cy="1924050"/>
-            <wp:effectExtent l="0" t="0" r="9525" b="0"/>
+            <wp:effectExtent l="76200" t="76200" r="142875" b="133350"/>
             <wp:docPr id="59" name="Imagen 59"/>
             <wp:cNvGraphicFramePr>
               <a:graphicFrameLocks xmlns:a="http://schemas.openxmlformats.org/drawingml/2006/main" noChangeAspect="1"/>
@@ -8090,6 +8555,20 @@
                     <a:prstGeom prst="rect">
                       <a:avLst/>
                     </a:prstGeom>
+                    <a:ln w="38100" cap="sq">
+                      <a:solidFill>
+                        <a:srgbClr val="000000"/>
+                      </a:solidFill>
+                      <a:prstDash val="solid"/>
+                      <a:miter lim="800000"/>
+                    </a:ln>
+                    <a:effectLst>
+                      <a:outerShdw blurRad="50800" dist="38100" dir="2700000" algn="tl" rotWithShape="0">
+                        <a:srgbClr val="000000">
+                          <a:alpha val="43000"/>
+                        </a:srgbClr>
+                      </a:outerShdw>
+                    </a:effectLst>
                   </pic:spPr>
                 </pic:pic>
               </a:graphicData>
@@ -8114,10 +8593,11 @@
         <w:rPr>
           <w:noProof/>
         </w:rPr>
+        <w:lastRenderedPageBreak/>
         <w:drawing>
           <wp:inline distT="0" distB="0" distL="0" distR="0" wp14:anchorId="13BD26D0" wp14:editId="13D6FC93">
             <wp:extent cx="5419725" cy="1971675"/>
-            <wp:effectExtent l="0" t="0" r="9525" b="9525"/>
+            <wp:effectExtent l="76200" t="76200" r="142875" b="142875"/>
             <wp:docPr id="60" name="Imagen 60"/>
             <wp:cNvGraphicFramePr>
               <a:graphicFrameLocks xmlns:a="http://schemas.openxmlformats.org/drawingml/2006/main" noChangeAspect="1"/>
@@ -8143,6 +8623,20 @@
                     <a:prstGeom prst="rect">
                       <a:avLst/>
                     </a:prstGeom>
+                    <a:ln w="38100" cap="sq">
+                      <a:solidFill>
+                        <a:srgbClr val="000000"/>
+                      </a:solidFill>
+                      <a:prstDash val="solid"/>
+                      <a:miter lim="800000"/>
+                    </a:ln>
+                    <a:effectLst>
+                      <a:outerShdw blurRad="50800" dist="38100" dir="2700000" algn="tl" rotWithShape="0">
+                        <a:srgbClr val="000000">
+                          <a:alpha val="43000"/>
+                        </a:srgbClr>
+                      </a:outerShdw>
+                    </a:effectLst>
                   </pic:spPr>
                 </pic:pic>
               </a:graphicData>
@@ -8167,11 +8661,10 @@
         <w:rPr>
           <w:noProof/>
         </w:rPr>
-        <w:lastRenderedPageBreak/>
         <w:drawing>
           <wp:inline distT="0" distB="0" distL="0" distR="0" wp14:anchorId="5B54EE41" wp14:editId="48E84F5A">
             <wp:extent cx="5314950" cy="1943100"/>
-            <wp:effectExtent l="0" t="0" r="0" b="0"/>
+            <wp:effectExtent l="76200" t="76200" r="133350" b="133350"/>
             <wp:docPr id="61" name="Imagen 61"/>
             <wp:cNvGraphicFramePr>
               <a:graphicFrameLocks xmlns:a="http://schemas.openxmlformats.org/drawingml/2006/main" noChangeAspect="1"/>
@@ -8197,6 +8690,20 @@
                     <a:prstGeom prst="rect">
                       <a:avLst/>
                     </a:prstGeom>
+                    <a:ln w="38100" cap="sq">
+                      <a:solidFill>
+                        <a:srgbClr val="000000"/>
+                      </a:solidFill>
+                      <a:prstDash val="solid"/>
+                      <a:miter lim="800000"/>
+                    </a:ln>
+                    <a:effectLst>
+                      <a:outerShdw blurRad="50800" dist="38100" dir="2700000" algn="tl" rotWithShape="0">
+                        <a:srgbClr val="000000">
+                          <a:alpha val="43000"/>
+                        </a:srgbClr>
+                      </a:outerShdw>
+                    </a:effectLst>
                   </pic:spPr>
                 </pic:pic>
               </a:graphicData>
@@ -8211,7 +8718,7 @@
         <w:drawing>
           <wp:inline distT="0" distB="0" distL="0" distR="0" wp14:anchorId="79B35965" wp14:editId="7B618752">
             <wp:extent cx="5334000" cy="1695450"/>
-            <wp:effectExtent l="0" t="0" r="0" b="0"/>
+            <wp:effectExtent l="76200" t="76200" r="133350" b="133350"/>
             <wp:docPr id="62" name="Imagen 62"/>
             <wp:cNvGraphicFramePr>
               <a:graphicFrameLocks xmlns:a="http://schemas.openxmlformats.org/drawingml/2006/main" noChangeAspect="1"/>
@@ -8237,6 +8744,20 @@
                     <a:prstGeom prst="rect">
                       <a:avLst/>
                     </a:prstGeom>
+                    <a:ln w="38100" cap="sq">
+                      <a:solidFill>
+                        <a:srgbClr val="000000"/>
+                      </a:solidFill>
+                      <a:prstDash val="solid"/>
+                      <a:miter lim="800000"/>
+                    </a:ln>
+                    <a:effectLst>
+                      <a:outerShdw blurRad="50800" dist="38100" dir="2700000" algn="tl" rotWithShape="0">
+                        <a:srgbClr val="000000">
+                          <a:alpha val="43000"/>
+                        </a:srgbClr>
+                      </a:outerShdw>
+                    </a:effectLst>
                   </pic:spPr>
                 </pic:pic>
               </a:graphicData>
@@ -8264,7 +8785,7 @@
         <w:drawing>
           <wp:inline distT="0" distB="0" distL="0" distR="0" wp14:anchorId="4CE20F69" wp14:editId="25EA613B">
             <wp:extent cx="5353050" cy="1619250"/>
-            <wp:effectExtent l="0" t="0" r="0" b="0"/>
+            <wp:effectExtent l="76200" t="76200" r="133350" b="133350"/>
             <wp:docPr id="63" name="Imagen 63"/>
             <wp:cNvGraphicFramePr>
               <a:graphicFrameLocks xmlns:a="http://schemas.openxmlformats.org/drawingml/2006/main" noChangeAspect="1"/>
@@ -8290,6 +8811,20 @@
                     <a:prstGeom prst="rect">
                       <a:avLst/>
                     </a:prstGeom>
+                    <a:ln w="38100" cap="sq">
+                      <a:solidFill>
+                        <a:srgbClr val="000000"/>
+                      </a:solidFill>
+                      <a:prstDash val="solid"/>
+                      <a:miter lim="800000"/>
+                    </a:ln>
+                    <a:effectLst>
+                      <a:outerShdw blurRad="50800" dist="38100" dir="2700000" algn="tl" rotWithShape="0">
+                        <a:srgbClr val="000000">
+                          <a:alpha val="43000"/>
+                        </a:srgbClr>
+                      </a:outerShdw>
+                    </a:effectLst>
                   </pic:spPr>
                 </pic:pic>
               </a:graphicData>
@@ -8352,6 +8887,7 @@
           <w:noProof/>
           <w:lang w:val="es-PE" w:eastAsia="es-PE"/>
         </w:rPr>
+        <w:lastRenderedPageBreak/>
         <w:drawing>
           <wp:inline distT="0" distB="0" distL="0" distR="0">
             <wp:extent cx="4714875" cy="3648075"/>
@@ -8465,9 +9001,9 @@
           <w:bCs/>
           <w:lang w:val="es-MX"/>
         </w:rPr>
-        <w:lastRenderedPageBreak/>
         <w:t xml:space="preserve">Abra una consola de comandos y ejecutemos el comando </w:t>
       </w:r>
+      <w:proofErr w:type="spellStart"/>
       <w:r>
         <w:rPr>
           <w:rFonts w:ascii="Arial" w:hAnsi="Arial" w:cs="Arial"/>
@@ -8477,6 +9013,7 @@
         </w:rPr>
         <w:t>node</w:t>
       </w:r>
+      <w:proofErr w:type="spellEnd"/>
     </w:p>
     <w:p>
       <w:pPr>
@@ -8778,8 +9315,18 @@
           <w:bCs/>
           <w:lang w:val="es-MX"/>
         </w:rPr>
-        <w:t>Definir variables en mongoDB</w:t>
-      </w:r>
+        <w:t xml:space="preserve">Definir variables en </w:t>
+      </w:r>
+      <w:proofErr w:type="spellStart"/>
+      <w:r>
+        <w:rPr>
+          <w:rFonts w:ascii="Arial" w:hAnsi="Arial" w:cs="Arial"/>
+          <w:bCs/>
+          <w:lang w:val="es-MX"/>
+        </w:rPr>
+        <w:t>mongoDB</w:t>
+      </w:r>
+      <w:proofErr w:type="spellEnd"/>
     </w:p>
     <w:p>
       <w:pPr>
@@ -8801,7 +9348,27 @@
           <w:sz w:val="22"/>
           <w:szCs w:val="22"/>
         </w:rPr>
-        <w:t>&gt; var a = 20, b = 30, c = 40;</w:t>
+        <w:t xml:space="preserve">&gt; </w:t>
+      </w:r>
+      <w:proofErr w:type="spellStart"/>
+      <w:r>
+        <w:rPr>
+          <w:rFonts w:ascii="Courier New" w:hAnsi="Courier New" w:cs="Courier New"/>
+          <w:b/>
+          <w:sz w:val="22"/>
+          <w:szCs w:val="22"/>
+        </w:rPr>
+        <w:t>var</w:t>
+      </w:r>
+      <w:proofErr w:type="spellEnd"/>
+      <w:r>
+        <w:rPr>
+          <w:rFonts w:ascii="Courier New" w:hAnsi="Courier New" w:cs="Courier New"/>
+          <w:b/>
+          <w:sz w:val="22"/>
+          <w:szCs w:val="22"/>
+        </w:rPr>
+        <w:t xml:space="preserve"> a = 20, b = 30, c = 40;</w:t>
       </w:r>
     </w:p>
     <w:p>
@@ -8849,22 +9416,20 @@
           <w:sz w:val="22"/>
           <w:szCs w:val="22"/>
         </w:rPr>
-        <w:t>&gt; var suma = a + b;</w:t>
-      </w:r>
-    </w:p>
-    <w:p>
-      <w:pPr>
-        <w:pStyle w:val="Prrafodelista"/>
-        <w:spacing w:before="40"/>
-        <w:ind w:left="1418"/>
-        <w:jc w:val="both"/>
+        <w:lastRenderedPageBreak/>
+        <w:t xml:space="preserve">&gt; </w:t>
+      </w:r>
+      <w:proofErr w:type="spellStart"/>
+      <w:r>
         <w:rPr>
           <w:rFonts w:ascii="Courier New" w:hAnsi="Courier New" w:cs="Courier New"/>
           <w:b/>
           <w:sz w:val="22"/>
           <w:szCs w:val="22"/>
         </w:rPr>
-      </w:pPr>
+        <w:t>var</w:t>
+      </w:r>
+      <w:proofErr w:type="spellEnd"/>
       <w:r>
         <w:rPr>
           <w:rFonts w:ascii="Courier New" w:hAnsi="Courier New" w:cs="Courier New"/>
@@ -8872,7 +9437,7 @@
           <w:sz w:val="22"/>
           <w:szCs w:val="22"/>
         </w:rPr>
-        <w:t>&gt; var resta = c - b;</w:t>
+        <w:t xml:space="preserve"> suma = a + b;</w:t>
       </w:r>
     </w:p>
     <w:p>
@@ -8895,22 +9460,19 @@
           <w:sz w:val="22"/>
           <w:szCs w:val="22"/>
         </w:rPr>
-        <w:t>&gt; var producto = a * b;</w:t>
-      </w:r>
-    </w:p>
-    <w:p>
-      <w:pPr>
-        <w:pStyle w:val="Prrafodelista"/>
-        <w:spacing w:before="40"/>
-        <w:ind w:left="1418"/>
-        <w:jc w:val="both"/>
+        <w:t xml:space="preserve">&gt; </w:t>
+      </w:r>
+      <w:proofErr w:type="spellStart"/>
+      <w:r>
         <w:rPr>
           <w:rFonts w:ascii="Courier New" w:hAnsi="Courier New" w:cs="Courier New"/>
           <w:b/>
           <w:sz w:val="22"/>
           <w:szCs w:val="22"/>
         </w:rPr>
-      </w:pPr>
+        <w:t>var</w:t>
+      </w:r>
+      <w:proofErr w:type="spellEnd"/>
       <w:r>
         <w:rPr>
           <w:rFonts w:ascii="Courier New" w:hAnsi="Courier New" w:cs="Courier New"/>
@@ -8918,7 +9480,7 @@
           <w:sz w:val="22"/>
           <w:szCs w:val="22"/>
         </w:rPr>
-        <w:t>&gt; var cociente = a / b;</w:t>
+        <w:t xml:space="preserve"> resta = c - b;</w:t>
       </w:r>
     </w:p>
     <w:p>
@@ -8941,7 +9503,113 @@
           <w:sz w:val="22"/>
           <w:szCs w:val="22"/>
         </w:rPr>
-        <w:t>&gt; var residuo = a % 7;</w:t>
+        <w:t xml:space="preserve">&gt; </w:t>
+      </w:r>
+      <w:proofErr w:type="spellStart"/>
+      <w:r>
+        <w:rPr>
+          <w:rFonts w:ascii="Courier New" w:hAnsi="Courier New" w:cs="Courier New"/>
+          <w:b/>
+          <w:sz w:val="22"/>
+          <w:szCs w:val="22"/>
+        </w:rPr>
+        <w:t>var</w:t>
+      </w:r>
+      <w:proofErr w:type="spellEnd"/>
+      <w:r>
+        <w:rPr>
+          <w:rFonts w:ascii="Courier New" w:hAnsi="Courier New" w:cs="Courier New"/>
+          <w:b/>
+          <w:sz w:val="22"/>
+          <w:szCs w:val="22"/>
+        </w:rPr>
+        <w:t xml:space="preserve"> producto = a * b;</w:t>
+      </w:r>
+    </w:p>
+    <w:p>
+      <w:pPr>
+        <w:pStyle w:val="Prrafodelista"/>
+        <w:spacing w:before="40"/>
+        <w:ind w:left="1418"/>
+        <w:jc w:val="both"/>
+        <w:rPr>
+          <w:rFonts w:ascii="Courier New" w:hAnsi="Courier New" w:cs="Courier New"/>
+          <w:b/>
+          <w:sz w:val="22"/>
+          <w:szCs w:val="22"/>
+        </w:rPr>
+      </w:pPr>
+      <w:r>
+        <w:rPr>
+          <w:rFonts w:ascii="Courier New" w:hAnsi="Courier New" w:cs="Courier New"/>
+          <w:b/>
+          <w:sz w:val="22"/>
+          <w:szCs w:val="22"/>
+        </w:rPr>
+        <w:t xml:space="preserve">&gt; </w:t>
+      </w:r>
+      <w:proofErr w:type="spellStart"/>
+      <w:r>
+        <w:rPr>
+          <w:rFonts w:ascii="Courier New" w:hAnsi="Courier New" w:cs="Courier New"/>
+          <w:b/>
+          <w:sz w:val="22"/>
+          <w:szCs w:val="22"/>
+        </w:rPr>
+        <w:t>var</w:t>
+      </w:r>
+      <w:proofErr w:type="spellEnd"/>
+      <w:r>
+        <w:rPr>
+          <w:rFonts w:ascii="Courier New" w:hAnsi="Courier New" w:cs="Courier New"/>
+          <w:b/>
+          <w:sz w:val="22"/>
+          <w:szCs w:val="22"/>
+        </w:rPr>
+        <w:t xml:space="preserve"> cociente = a / b;</w:t>
+      </w:r>
+    </w:p>
+    <w:p>
+      <w:pPr>
+        <w:pStyle w:val="Prrafodelista"/>
+        <w:spacing w:before="40"/>
+        <w:ind w:left="1418"/>
+        <w:jc w:val="both"/>
+        <w:rPr>
+          <w:rFonts w:ascii="Courier New" w:hAnsi="Courier New" w:cs="Courier New"/>
+          <w:b/>
+          <w:sz w:val="22"/>
+          <w:szCs w:val="22"/>
+        </w:rPr>
+      </w:pPr>
+      <w:r>
+        <w:rPr>
+          <w:rFonts w:ascii="Courier New" w:hAnsi="Courier New" w:cs="Courier New"/>
+          <w:b/>
+          <w:sz w:val="22"/>
+          <w:szCs w:val="22"/>
+        </w:rPr>
+        <w:t xml:space="preserve">&gt; </w:t>
+      </w:r>
+      <w:proofErr w:type="spellStart"/>
+      <w:r>
+        <w:rPr>
+          <w:rFonts w:ascii="Courier New" w:hAnsi="Courier New" w:cs="Courier New"/>
+          <w:b/>
+          <w:sz w:val="22"/>
+          <w:szCs w:val="22"/>
+        </w:rPr>
+        <w:t>var</w:t>
+      </w:r>
+      <w:proofErr w:type="spellEnd"/>
+      <w:r>
+        <w:rPr>
+          <w:rFonts w:ascii="Courier New" w:hAnsi="Courier New" w:cs="Courier New"/>
+          <w:b/>
+          <w:sz w:val="22"/>
+          <w:szCs w:val="22"/>
+        </w:rPr>
+        <w:t xml:space="preserve"> residuo = a % 7;</w:t>
       </w:r>
     </w:p>
     <w:p>
@@ -9221,8 +9889,36 @@
           <w:bCs/>
           <w:lang w:val="es-MX"/>
         </w:rPr>
-        <w:t>Funciones de la librería javascript Math</w:t>
-      </w:r>
+        <w:t xml:space="preserve">Funciones de la librería </w:t>
+      </w:r>
+      <w:proofErr w:type="spellStart"/>
+      <w:r>
+        <w:rPr>
+          <w:rFonts w:ascii="Arial" w:hAnsi="Arial" w:cs="Arial"/>
+          <w:bCs/>
+          <w:lang w:val="es-MX"/>
+        </w:rPr>
+        <w:t>javascript</w:t>
+      </w:r>
+      <w:proofErr w:type="spellEnd"/>
+      <w:r>
+        <w:rPr>
+          <w:rFonts w:ascii="Arial" w:hAnsi="Arial" w:cs="Arial"/>
+          <w:bCs/>
+          <w:lang w:val="es-MX"/>
+        </w:rPr>
+        <w:t xml:space="preserve"> </w:t>
+      </w:r>
+      <w:proofErr w:type="spellStart"/>
+      <w:r>
+        <w:rPr>
+          <w:rFonts w:ascii="Arial" w:hAnsi="Arial" w:cs="Arial"/>
+          <w:bCs/>
+          <w:lang w:val="es-MX"/>
+        </w:rPr>
+        <w:t>Math</w:t>
+      </w:r>
+      <w:proofErr w:type="spellEnd"/>
     </w:p>
     <w:p>
       <w:pPr>
@@ -9246,7 +9942,27 @@
           <w:shd w:val="clear" w:color="auto" w:fill="FFFFFF"/>
           <w:lang w:val="en-US"/>
         </w:rPr>
-        <w:t>&gt;  Math.min(</w:t>
+        <w:t xml:space="preserve">&gt;  </w:t>
+      </w:r>
+      <w:proofErr w:type="spellStart"/>
+      <w:r>
+        <w:rPr>
+          <w:rFonts w:ascii="Consolas" w:hAnsi="Consolas" w:cs="Consolas"/>
+          <w:color w:val="000000"/>
+          <w:shd w:val="clear" w:color="auto" w:fill="FFFFFF"/>
+          <w:lang w:val="en-US"/>
+        </w:rPr>
+        <w:t>Math.min</w:t>
+      </w:r>
+      <w:proofErr w:type="spellEnd"/>
+      <w:r>
+        <w:rPr>
+          <w:rFonts w:ascii="Consolas" w:hAnsi="Consolas" w:cs="Consolas"/>
+          <w:color w:val="000000"/>
+          <w:shd w:val="clear" w:color="auto" w:fill="FFFFFF"/>
+          <w:lang w:val="en-US"/>
+        </w:rPr>
+        <w:t>(</w:t>
       </w:r>
       <w:r>
         <w:rPr>
@@ -9438,7 +10154,27 @@
           <w:shd w:val="clear" w:color="auto" w:fill="FFFFFF"/>
           <w:lang w:val="en-US"/>
         </w:rPr>
-        <w:t>&gt;  Math.max(</w:t>
+        <w:t xml:space="preserve">&gt;  </w:t>
+      </w:r>
+      <w:proofErr w:type="spellStart"/>
+      <w:r>
+        <w:rPr>
+          <w:rFonts w:ascii="Consolas" w:hAnsi="Consolas" w:cs="Consolas"/>
+          <w:color w:val="000000"/>
+          <w:shd w:val="clear" w:color="auto" w:fill="FFFFFF"/>
+          <w:lang w:val="en-US"/>
+        </w:rPr>
+        <w:t>Math.max</w:t>
+      </w:r>
+      <w:proofErr w:type="spellEnd"/>
+      <w:r>
+        <w:rPr>
+          <w:rFonts w:ascii="Consolas" w:hAnsi="Consolas" w:cs="Consolas"/>
+          <w:color w:val="000000"/>
+          <w:shd w:val="clear" w:color="auto" w:fill="FFFFFF"/>
+          <w:lang w:val="en-US"/>
+        </w:rPr>
+        <w:t>(</w:t>
       </w:r>
       <w:r>
         <w:rPr>
@@ -9623,6 +10359,7 @@
         </w:rPr>
         <w:t xml:space="preserve">&gt;  </w:t>
       </w:r>
+      <w:proofErr w:type="spellStart"/>
       <w:r>
         <w:rPr>
           <w:rFonts w:ascii="Consolas" w:hAnsi="Consolas" w:cs="Consolas"/>
@@ -9630,7 +10367,17 @@
           <w:shd w:val="clear" w:color="auto" w:fill="FFFFFF"/>
           <w:lang w:val="en-US"/>
         </w:rPr>
-        <w:t>Math.random();</w:t>
+        <w:t>Math.random</w:t>
+      </w:r>
+      <w:proofErr w:type="spellEnd"/>
+      <w:r>
+        <w:rPr>
+          <w:rFonts w:ascii="Consolas" w:hAnsi="Consolas" w:cs="Consolas"/>
+          <w:color w:val="000000"/>
+          <w:shd w:val="clear" w:color="auto" w:fill="FFFFFF"/>
+          <w:lang w:val="en-US"/>
+        </w:rPr>
+        <w:t>();</w:t>
       </w:r>
     </w:p>
     <w:p>
@@ -9657,6 +10404,7 @@
         </w:rPr>
         <w:t xml:space="preserve">&gt;  </w:t>
       </w:r>
+      <w:proofErr w:type="spellStart"/>
       <w:r>
         <w:rPr>
           <w:rFonts w:ascii="Consolas" w:hAnsi="Consolas" w:cs="Consolas"/>
@@ -9664,7 +10412,17 @@
           <w:shd w:val="clear" w:color="auto" w:fill="FFFFFF"/>
           <w:lang w:val="en-US"/>
         </w:rPr>
-        <w:t>Math.round(</w:t>
+        <w:t>Math.round</w:t>
+      </w:r>
+      <w:proofErr w:type="spellEnd"/>
+      <w:r>
+        <w:rPr>
+          <w:rFonts w:ascii="Consolas" w:hAnsi="Consolas" w:cs="Consolas"/>
+          <w:color w:val="000000"/>
+          <w:shd w:val="clear" w:color="auto" w:fill="FFFFFF"/>
+          <w:lang w:val="en-US"/>
+        </w:rPr>
+        <w:t>(</w:t>
       </w:r>
       <w:r>
         <w:rPr>
@@ -9707,7 +10465,27 @@
           <w:shd w:val="clear" w:color="auto" w:fill="FFFFFF"/>
           <w:lang w:val="en-US"/>
         </w:rPr>
-        <w:t>&gt;  Math.round(</w:t>
+        <w:t xml:space="preserve">&gt;  </w:t>
+      </w:r>
+      <w:proofErr w:type="spellStart"/>
+      <w:r>
+        <w:rPr>
+          <w:rFonts w:ascii="Consolas" w:hAnsi="Consolas" w:cs="Consolas"/>
+          <w:color w:val="000000"/>
+          <w:shd w:val="clear" w:color="auto" w:fill="FFFFFF"/>
+          <w:lang w:val="en-US"/>
+        </w:rPr>
+        <w:t>Math.round</w:t>
+      </w:r>
+      <w:proofErr w:type="spellEnd"/>
+      <w:r>
+        <w:rPr>
+          <w:rFonts w:ascii="Consolas" w:hAnsi="Consolas" w:cs="Consolas"/>
+          <w:color w:val="000000"/>
+          <w:shd w:val="clear" w:color="auto" w:fill="FFFFFF"/>
+          <w:lang w:val="en-US"/>
+        </w:rPr>
+        <w:t>(</w:t>
       </w:r>
       <w:r>
         <w:rPr>
@@ -9750,7 +10528,27 @@
           <w:shd w:val="clear" w:color="auto" w:fill="FFFFFF"/>
           <w:lang w:val="en-US"/>
         </w:rPr>
-        <w:t>&gt;  Math.ceil(</w:t>
+        <w:t xml:space="preserve">&gt;  </w:t>
+      </w:r>
+      <w:proofErr w:type="spellStart"/>
+      <w:r>
+        <w:rPr>
+          <w:rFonts w:ascii="Consolas" w:hAnsi="Consolas" w:cs="Consolas"/>
+          <w:color w:val="000000"/>
+          <w:shd w:val="clear" w:color="auto" w:fill="FFFFFF"/>
+          <w:lang w:val="en-US"/>
+        </w:rPr>
+        <w:t>Math.ceil</w:t>
+      </w:r>
+      <w:proofErr w:type="spellEnd"/>
+      <w:r>
+        <w:rPr>
+          <w:rFonts w:ascii="Consolas" w:hAnsi="Consolas" w:cs="Consolas"/>
+          <w:color w:val="000000"/>
+          <w:shd w:val="clear" w:color="auto" w:fill="FFFFFF"/>
+          <w:lang w:val="en-US"/>
+        </w:rPr>
+        <w:t>(</w:t>
       </w:r>
       <w:r>
         <w:rPr>
@@ -9793,9 +10591,9 @@
           <w:color w:val="008000"/>
           <w:lang w:val="en-US"/>
         </w:rPr>
-        <w:lastRenderedPageBreak/>
         <w:t xml:space="preserve">&gt;  </w:t>
       </w:r>
+      <w:proofErr w:type="spellStart"/>
       <w:r>
         <w:rPr>
           <w:rFonts w:ascii="Consolas" w:hAnsi="Consolas" w:cs="Consolas"/>
@@ -9803,7 +10601,17 @@
           <w:shd w:val="clear" w:color="auto" w:fill="FFFFFF"/>
           <w:lang w:val="en-US"/>
         </w:rPr>
-        <w:t>Math.floor(</w:t>
+        <w:t>Math.floor</w:t>
+      </w:r>
+      <w:proofErr w:type="spellEnd"/>
+      <w:r>
+        <w:rPr>
+          <w:rFonts w:ascii="Consolas" w:hAnsi="Consolas" w:cs="Consolas"/>
+          <w:color w:val="000000"/>
+          <w:shd w:val="clear" w:color="auto" w:fill="FFFFFF"/>
+          <w:lang w:val="en-US"/>
+        </w:rPr>
+        <w:t>(</w:t>
       </w:r>
       <w:r>
         <w:rPr>
@@ -9969,13 +10777,23 @@
           <w:lang w:val="en-US"/>
         </w:rPr>
       </w:pPr>
-      <w:r>
-        <w:rPr>
-          <w:rFonts w:ascii="Arial" w:hAnsi="Arial" w:cs="Arial"/>
-          <w:bCs/>
-          <w:lang w:val="en-US"/>
-        </w:rPr>
-        <w:t>acos(x)</w:t>
+      <w:proofErr w:type="spellStart"/>
+      <w:r>
+        <w:rPr>
+          <w:rFonts w:ascii="Arial" w:hAnsi="Arial" w:cs="Arial"/>
+          <w:bCs/>
+          <w:lang w:val="en-US"/>
+        </w:rPr>
+        <w:t>acos</w:t>
+      </w:r>
+      <w:proofErr w:type="spellEnd"/>
+      <w:r>
+        <w:rPr>
+          <w:rFonts w:ascii="Arial" w:hAnsi="Arial" w:cs="Arial"/>
+          <w:bCs/>
+          <w:lang w:val="en-US"/>
+        </w:rPr>
+        <w:t>(x)</w:t>
       </w:r>
       <w:r>
         <w:rPr>
@@ -10002,13 +10820,23 @@
           <w:lang w:val="en-US"/>
         </w:rPr>
       </w:pPr>
-      <w:r>
-        <w:rPr>
-          <w:rFonts w:ascii="Arial" w:hAnsi="Arial" w:cs="Arial"/>
-          <w:bCs/>
-          <w:lang w:val="en-US"/>
-        </w:rPr>
-        <w:t>asin(x)</w:t>
+      <w:proofErr w:type="spellStart"/>
+      <w:r>
+        <w:rPr>
+          <w:rFonts w:ascii="Arial" w:hAnsi="Arial" w:cs="Arial"/>
+          <w:bCs/>
+          <w:lang w:val="en-US"/>
+        </w:rPr>
+        <w:t>asin</w:t>
+      </w:r>
+      <w:proofErr w:type="spellEnd"/>
+      <w:r>
+        <w:rPr>
+          <w:rFonts w:ascii="Arial" w:hAnsi="Arial" w:cs="Arial"/>
+          <w:bCs/>
+          <w:lang w:val="en-US"/>
+        </w:rPr>
+        <w:t>(x)</w:t>
       </w:r>
       <w:r>
         <w:rPr>
@@ -10035,13 +10863,23 @@
           <w:lang w:val="en-US"/>
         </w:rPr>
       </w:pPr>
-      <w:r>
-        <w:rPr>
-          <w:rFonts w:ascii="Arial" w:hAnsi="Arial" w:cs="Arial"/>
-          <w:bCs/>
-          <w:lang w:val="en-US"/>
-        </w:rPr>
-        <w:t>atan(x)</w:t>
+      <w:proofErr w:type="spellStart"/>
+      <w:r>
+        <w:rPr>
+          <w:rFonts w:ascii="Arial" w:hAnsi="Arial" w:cs="Arial"/>
+          <w:bCs/>
+          <w:lang w:val="en-US"/>
+        </w:rPr>
+        <w:t>atan</w:t>
+      </w:r>
+      <w:proofErr w:type="spellEnd"/>
+      <w:r>
+        <w:rPr>
+          <w:rFonts w:ascii="Arial" w:hAnsi="Arial" w:cs="Arial"/>
+          <w:bCs/>
+          <w:lang w:val="en-US"/>
+        </w:rPr>
+        <w:t>(x)</w:t>
       </w:r>
       <w:r>
         <w:rPr>
@@ -10099,7 +10937,25 @@
           <w:bCs/>
           <w:lang w:val="en-US"/>
         </w:rPr>
-        <w:t>atan2(y,x)</w:t>
+        <w:t>atan2(</w:t>
+      </w:r>
+      <w:proofErr w:type="spellStart"/>
+      <w:r>
+        <w:rPr>
+          <w:rFonts w:ascii="Arial" w:hAnsi="Arial" w:cs="Arial"/>
+          <w:bCs/>
+          <w:lang w:val="en-US"/>
+        </w:rPr>
+        <w:t>y,x</w:t>
+      </w:r>
+      <w:proofErr w:type="spellEnd"/>
+      <w:r>
+        <w:rPr>
+          <w:rFonts w:ascii="Arial" w:hAnsi="Arial" w:cs="Arial"/>
+          <w:bCs/>
+          <w:lang w:val="en-US"/>
+        </w:rPr>
+        <w:t>)</w:t>
       </w:r>
       <w:r>
         <w:rPr>
@@ -10192,13 +11048,23 @@
           <w:lang w:val="en-US"/>
         </w:rPr>
       </w:pPr>
-      <w:r>
-        <w:rPr>
-          <w:rFonts w:ascii="Arial" w:hAnsi="Arial" w:cs="Arial"/>
-          <w:bCs/>
-          <w:lang w:val="en-US"/>
-        </w:rPr>
-        <w:t>exp(x)</w:t>
+      <w:proofErr w:type="spellStart"/>
+      <w:r>
+        <w:rPr>
+          <w:rFonts w:ascii="Arial" w:hAnsi="Arial" w:cs="Arial"/>
+          <w:bCs/>
+          <w:lang w:val="en-US"/>
+        </w:rPr>
+        <w:t>exp</w:t>
+      </w:r>
+      <w:proofErr w:type="spellEnd"/>
+      <w:r>
+        <w:rPr>
+          <w:rFonts w:ascii="Arial" w:hAnsi="Arial" w:cs="Arial"/>
+          <w:bCs/>
+          <w:lang w:val="en-US"/>
+        </w:rPr>
+        <w:t>(x)</w:t>
       </w:r>
       <w:r>
         <w:rPr>
@@ -10297,7 +11163,25 @@
           <w:bCs/>
           <w:lang w:val="en-US"/>
         </w:rPr>
-        <w:t>max(x,y,z,...,n)</w:t>
+        <w:t>max(</w:t>
+      </w:r>
+      <w:proofErr w:type="spellStart"/>
+      <w:r>
+        <w:rPr>
+          <w:rFonts w:ascii="Arial" w:hAnsi="Arial" w:cs="Arial"/>
+          <w:bCs/>
+          <w:lang w:val="en-US"/>
+        </w:rPr>
+        <w:t>x,y,z</w:t>
+      </w:r>
+      <w:proofErr w:type="spellEnd"/>
+      <w:r>
+        <w:rPr>
+          <w:rFonts w:ascii="Arial" w:hAnsi="Arial" w:cs="Arial"/>
+          <w:bCs/>
+          <w:lang w:val="en-US"/>
+        </w:rPr>
+        <w:t>,...,n)</w:t>
       </w:r>
       <w:r>
         <w:rPr>
@@ -10330,7 +11214,25 @@
           <w:bCs/>
           <w:lang w:val="en-US"/>
         </w:rPr>
-        <w:t>min(x,y,z,...,n)</w:t>
+        <w:t>min(</w:t>
+      </w:r>
+      <w:proofErr w:type="spellStart"/>
+      <w:r>
+        <w:rPr>
+          <w:rFonts w:ascii="Arial" w:hAnsi="Arial" w:cs="Arial"/>
+          <w:bCs/>
+          <w:lang w:val="en-US"/>
+        </w:rPr>
+        <w:t>x,y,z</w:t>
+      </w:r>
+      <w:proofErr w:type="spellEnd"/>
+      <w:r>
+        <w:rPr>
+          <w:rFonts w:ascii="Arial" w:hAnsi="Arial" w:cs="Arial"/>
+          <w:bCs/>
+          <w:lang w:val="en-US"/>
+        </w:rPr>
+        <w:t>,...,n)</w:t>
       </w:r>
       <w:r>
         <w:rPr>
@@ -10363,7 +11265,25 @@
           <w:bCs/>
           <w:lang w:val="en-US"/>
         </w:rPr>
-        <w:t>pow(x,y)</w:t>
+        <w:t>pow(</w:t>
+      </w:r>
+      <w:proofErr w:type="spellStart"/>
+      <w:r>
+        <w:rPr>
+          <w:rFonts w:ascii="Arial" w:hAnsi="Arial" w:cs="Arial"/>
+          <w:bCs/>
+          <w:lang w:val="en-US"/>
+        </w:rPr>
+        <w:t>x,y</w:t>
+      </w:r>
+      <w:proofErr w:type="spellEnd"/>
+      <w:r>
+        <w:rPr>
+          <w:rFonts w:ascii="Arial" w:hAnsi="Arial" w:cs="Arial"/>
+          <w:bCs/>
+          <w:lang w:val="en-US"/>
+        </w:rPr>
+        <w:t>)</w:t>
       </w:r>
       <w:r>
         <w:rPr>
@@ -10598,6 +11518,7 @@
           <w:color w:val="008000"/>
         </w:rPr>
       </w:pPr>
+      <w:proofErr w:type="spellStart"/>
       <w:r>
         <w:rPr>
           <w:rFonts w:ascii="Consolas" w:hAnsi="Consolas" w:cs="Consolas"/>
@@ -10605,7 +11526,17 @@
           <w:shd w:val="clear" w:color="auto" w:fill="FFFFFF"/>
           <w:lang w:val="en-US"/>
         </w:rPr>
-        <w:t>Math.E         </w:t>
+        <w:t>Math.E</w:t>
+      </w:r>
+      <w:proofErr w:type="spellEnd"/>
+      <w:r>
+        <w:rPr>
+          <w:rFonts w:ascii="Consolas" w:hAnsi="Consolas" w:cs="Consolas"/>
+          <w:color w:val="000000"/>
+          <w:shd w:val="clear" w:color="auto" w:fill="FFFFFF"/>
+          <w:lang w:val="en-US"/>
+        </w:rPr>
+        <w:t>         </w:t>
       </w:r>
       <w:r>
         <w:rPr>
@@ -10634,6 +11565,7 @@
         </w:rPr>
         <w:br/>
       </w:r>
+      <w:proofErr w:type="spellStart"/>
       <w:r>
         <w:rPr>
           <w:rFonts w:ascii="Consolas" w:hAnsi="Consolas" w:cs="Consolas"/>
@@ -10641,7 +11573,17 @@
           <w:shd w:val="clear" w:color="auto" w:fill="FFFFFF"/>
           <w:lang w:val="en-US"/>
         </w:rPr>
-        <w:t>Math.PI        </w:t>
+        <w:t>Math.PI</w:t>
+      </w:r>
+      <w:proofErr w:type="spellEnd"/>
+      <w:r>
+        <w:rPr>
+          <w:rFonts w:ascii="Consolas" w:hAnsi="Consolas" w:cs="Consolas"/>
+          <w:color w:val="000000"/>
+          <w:shd w:val="clear" w:color="auto" w:fill="FFFFFF"/>
+          <w:lang w:val="en-US"/>
+        </w:rPr>
+        <w:t>        </w:t>
       </w:r>
       <w:r>
         <w:rPr>
@@ -11002,13 +11944,24 @@
           <w:lang w:val="en-US"/>
         </w:rPr>
       </w:pPr>
-      <w:r>
-        <w:rPr>
-          <w:rFonts w:ascii="Arial" w:hAnsi="Arial" w:cs="Arial"/>
-          <w:bCs/>
-          <w:lang w:val="en-US"/>
-        </w:rPr>
-        <w:t>charAt()</w:t>
+      <w:proofErr w:type="spellStart"/>
+      <w:r>
+        <w:rPr>
+          <w:rFonts w:ascii="Arial" w:hAnsi="Arial" w:cs="Arial"/>
+          <w:bCs/>
+          <w:lang w:val="en-US"/>
+        </w:rPr>
+        <w:lastRenderedPageBreak/>
+        <w:t>charAt</w:t>
+      </w:r>
+      <w:proofErr w:type="spellEnd"/>
+      <w:r>
+        <w:rPr>
+          <w:rFonts w:ascii="Arial" w:hAnsi="Arial" w:cs="Arial"/>
+          <w:bCs/>
+          <w:lang w:val="en-US"/>
+        </w:rPr>
+        <w:t>()</w:t>
       </w:r>
       <w:r>
         <w:rPr>
@@ -11035,13 +11988,23 @@
           <w:lang w:val="en-US"/>
         </w:rPr>
       </w:pPr>
-      <w:r>
-        <w:rPr>
-          <w:rFonts w:ascii="Arial" w:hAnsi="Arial" w:cs="Arial"/>
-          <w:bCs/>
-          <w:lang w:val="en-US"/>
-        </w:rPr>
-        <w:t>charCodeAt()</w:t>
+      <w:proofErr w:type="spellStart"/>
+      <w:r>
+        <w:rPr>
+          <w:rFonts w:ascii="Arial" w:hAnsi="Arial" w:cs="Arial"/>
+          <w:bCs/>
+          <w:lang w:val="en-US"/>
+        </w:rPr>
+        <w:t>charCodeAt</w:t>
+      </w:r>
+      <w:proofErr w:type="spellEnd"/>
+      <w:r>
+        <w:rPr>
+          <w:rFonts w:ascii="Arial" w:hAnsi="Arial" w:cs="Arial"/>
+          <w:bCs/>
+          <w:lang w:val="en-US"/>
+        </w:rPr>
+        <w:t>()</w:t>
       </w:r>
       <w:r>
         <w:rPr>
@@ -11068,13 +12031,23 @@
           <w:lang w:val="en-US"/>
         </w:rPr>
       </w:pPr>
-      <w:r>
-        <w:rPr>
-          <w:rFonts w:ascii="Arial" w:hAnsi="Arial" w:cs="Arial"/>
-          <w:bCs/>
-          <w:lang w:val="en-US"/>
-        </w:rPr>
-        <w:t>endsWith()</w:t>
+      <w:proofErr w:type="spellStart"/>
+      <w:r>
+        <w:rPr>
+          <w:rFonts w:ascii="Arial" w:hAnsi="Arial" w:cs="Arial"/>
+          <w:bCs/>
+          <w:lang w:val="en-US"/>
+        </w:rPr>
+        <w:t>endsWith</w:t>
+      </w:r>
+      <w:proofErr w:type="spellEnd"/>
+      <w:r>
+        <w:rPr>
+          <w:rFonts w:ascii="Arial" w:hAnsi="Arial" w:cs="Arial"/>
+          <w:bCs/>
+          <w:lang w:val="en-US"/>
+        </w:rPr>
+        <w:t>()</w:t>
       </w:r>
       <w:r>
         <w:rPr>
@@ -11101,13 +12074,23 @@
           <w:lang w:val="en-US"/>
         </w:rPr>
       </w:pPr>
-      <w:r>
-        <w:rPr>
-          <w:rFonts w:ascii="Arial" w:hAnsi="Arial" w:cs="Arial"/>
-          <w:bCs/>
-          <w:lang w:val="en-US"/>
-        </w:rPr>
-        <w:t>fromCharCode()</w:t>
+      <w:proofErr w:type="spellStart"/>
+      <w:r>
+        <w:rPr>
+          <w:rFonts w:ascii="Arial" w:hAnsi="Arial" w:cs="Arial"/>
+          <w:bCs/>
+          <w:lang w:val="en-US"/>
+        </w:rPr>
+        <w:t>fromCharCode</w:t>
+      </w:r>
+      <w:proofErr w:type="spellEnd"/>
+      <w:r>
+        <w:rPr>
+          <w:rFonts w:ascii="Arial" w:hAnsi="Arial" w:cs="Arial"/>
+          <w:bCs/>
+          <w:lang w:val="en-US"/>
+        </w:rPr>
+        <w:t>()</w:t>
       </w:r>
       <w:r>
         <w:rPr>
@@ -11167,13 +12150,23 @@
           <w:lang w:val="en-US"/>
         </w:rPr>
       </w:pPr>
-      <w:r>
-        <w:rPr>
-          <w:rFonts w:ascii="Arial" w:hAnsi="Arial" w:cs="Arial"/>
-          <w:bCs/>
-          <w:lang w:val="en-US"/>
-        </w:rPr>
-        <w:t>indexOf()</w:t>
+      <w:proofErr w:type="spellStart"/>
+      <w:r>
+        <w:rPr>
+          <w:rFonts w:ascii="Arial" w:hAnsi="Arial" w:cs="Arial"/>
+          <w:bCs/>
+          <w:lang w:val="en-US"/>
+        </w:rPr>
+        <w:t>indexOf</w:t>
+      </w:r>
+      <w:proofErr w:type="spellEnd"/>
+      <w:r>
+        <w:rPr>
+          <w:rFonts w:ascii="Arial" w:hAnsi="Arial" w:cs="Arial"/>
+          <w:bCs/>
+          <w:lang w:val="en-US"/>
+        </w:rPr>
+        <w:t>()</w:t>
       </w:r>
       <w:r>
         <w:rPr>
@@ -11200,13 +12193,23 @@
           <w:lang w:val="en-US"/>
         </w:rPr>
       </w:pPr>
-      <w:r>
-        <w:rPr>
-          <w:rFonts w:ascii="Arial" w:hAnsi="Arial" w:cs="Arial"/>
-          <w:bCs/>
-          <w:lang w:val="en-US"/>
-        </w:rPr>
-        <w:t>lastIndexOf()</w:t>
+      <w:proofErr w:type="spellStart"/>
+      <w:r>
+        <w:rPr>
+          <w:rFonts w:ascii="Arial" w:hAnsi="Arial" w:cs="Arial"/>
+          <w:bCs/>
+          <w:lang w:val="en-US"/>
+        </w:rPr>
+        <w:t>lastIndexOf</w:t>
+      </w:r>
+      <w:proofErr w:type="spellEnd"/>
+      <w:r>
+        <w:rPr>
+          <w:rFonts w:ascii="Arial" w:hAnsi="Arial" w:cs="Arial"/>
+          <w:bCs/>
+          <w:lang w:val="en-US"/>
+        </w:rPr>
+        <w:t>()</w:t>
       </w:r>
       <w:r>
         <w:rPr>
@@ -11431,13 +12434,23 @@
           <w:lang w:val="en-US"/>
         </w:rPr>
       </w:pPr>
-      <w:r>
-        <w:rPr>
-          <w:rFonts w:ascii="Arial" w:hAnsi="Arial" w:cs="Arial"/>
-          <w:bCs/>
-          <w:lang w:val="en-US"/>
-        </w:rPr>
-        <w:t>startsWith()</w:t>
+      <w:proofErr w:type="spellStart"/>
+      <w:r>
+        <w:rPr>
+          <w:rFonts w:ascii="Arial" w:hAnsi="Arial" w:cs="Arial"/>
+          <w:bCs/>
+          <w:lang w:val="en-US"/>
+        </w:rPr>
+        <w:t>startsWith</w:t>
+      </w:r>
+      <w:proofErr w:type="spellEnd"/>
+      <w:r>
+        <w:rPr>
+          <w:rFonts w:ascii="Arial" w:hAnsi="Arial" w:cs="Arial"/>
+          <w:bCs/>
+          <w:lang w:val="en-US"/>
+        </w:rPr>
+        <w:t>()</w:t>
       </w:r>
       <w:r>
         <w:rPr>
@@ -11464,13 +12477,23 @@
           <w:lang w:val="en-US"/>
         </w:rPr>
       </w:pPr>
-      <w:r>
-        <w:rPr>
-          <w:rFonts w:ascii="Arial" w:hAnsi="Arial" w:cs="Arial"/>
-          <w:bCs/>
-          <w:lang w:val="en-US"/>
-        </w:rPr>
-        <w:t>substr()</w:t>
+      <w:proofErr w:type="spellStart"/>
+      <w:r>
+        <w:rPr>
+          <w:rFonts w:ascii="Arial" w:hAnsi="Arial" w:cs="Arial"/>
+          <w:bCs/>
+          <w:lang w:val="en-US"/>
+        </w:rPr>
+        <w:t>substr</w:t>
+      </w:r>
+      <w:proofErr w:type="spellEnd"/>
+      <w:r>
+        <w:rPr>
+          <w:rFonts w:ascii="Arial" w:hAnsi="Arial" w:cs="Arial"/>
+          <w:bCs/>
+          <w:lang w:val="en-US"/>
+        </w:rPr>
+        <w:t>()</w:t>
       </w:r>
       <w:r>
         <w:rPr>
@@ -11530,13 +12553,23 @@
           <w:lang w:val="en-US"/>
         </w:rPr>
       </w:pPr>
-      <w:r>
-        <w:rPr>
-          <w:rFonts w:ascii="Arial" w:hAnsi="Arial" w:cs="Arial"/>
-          <w:bCs/>
-          <w:lang w:val="en-US"/>
-        </w:rPr>
-        <w:t>toLowerCase()</w:t>
+      <w:proofErr w:type="spellStart"/>
+      <w:r>
+        <w:rPr>
+          <w:rFonts w:ascii="Arial" w:hAnsi="Arial" w:cs="Arial"/>
+          <w:bCs/>
+          <w:lang w:val="en-US"/>
+        </w:rPr>
+        <w:t>toLowerCase</w:t>
+      </w:r>
+      <w:proofErr w:type="spellEnd"/>
+      <w:r>
+        <w:rPr>
+          <w:rFonts w:ascii="Arial" w:hAnsi="Arial" w:cs="Arial"/>
+          <w:bCs/>
+          <w:lang w:val="en-US"/>
+        </w:rPr>
+        <w:t>()</w:t>
       </w:r>
       <w:r>
         <w:rPr>
@@ -11563,13 +12596,23 @@
           <w:lang w:val="en-US"/>
         </w:rPr>
       </w:pPr>
-      <w:r>
-        <w:rPr>
-          <w:rFonts w:ascii="Arial" w:hAnsi="Arial" w:cs="Arial"/>
-          <w:bCs/>
-          <w:lang w:val="en-US"/>
-        </w:rPr>
-        <w:t>toUpperCase()</w:t>
+      <w:proofErr w:type="spellStart"/>
+      <w:r>
+        <w:rPr>
+          <w:rFonts w:ascii="Arial" w:hAnsi="Arial" w:cs="Arial"/>
+          <w:bCs/>
+          <w:lang w:val="en-US"/>
+        </w:rPr>
+        <w:t>toUpperCase</w:t>
+      </w:r>
+      <w:proofErr w:type="spellEnd"/>
+      <w:r>
+        <w:rPr>
+          <w:rFonts w:ascii="Arial" w:hAnsi="Arial" w:cs="Arial"/>
+          <w:bCs/>
+          <w:lang w:val="en-US"/>
+        </w:rPr>
+        <w:t>()</w:t>
       </w:r>
       <w:r>
         <w:rPr>
@@ -11651,7 +12694,6 @@
           <w:bCs/>
           <w:lang w:val="es-MX"/>
         </w:rPr>
-        <w:lastRenderedPageBreak/>
         <w:t>Ejemplos de uso:</w:t>
       </w:r>
     </w:p>
@@ -11677,82 +12719,73 @@
           <w:szCs w:val="22"/>
           <w:lang w:val="es-419"/>
         </w:rPr>
-        <w:t>&gt;  var cad = ‘Tecsup Arequipa’;</w:t>
-      </w:r>
-    </w:p>
-    <w:p>
-      <w:pPr>
-        <w:pStyle w:val="Prrafodelista"/>
-        <w:spacing w:before="40"/>
-        <w:ind w:left="1418"/>
-        <w:jc w:val="both"/>
+        <w:t xml:space="preserve">&gt;  </w:t>
+      </w:r>
+      <w:proofErr w:type="spellStart"/>
+      <w:r>
         <w:rPr>
           <w:rFonts w:asciiTheme="minorHAnsi" w:hAnsiTheme="minorHAnsi" w:cs="Courier New"/>
           <w:b/>
           <w:sz w:val="22"/>
           <w:szCs w:val="22"/>
-          <w:lang w:val="en-US"/>
-        </w:rPr>
-      </w:pPr>
+          <w:lang w:val="es-419"/>
+        </w:rPr>
+        <w:t>var</w:t>
+      </w:r>
+      <w:proofErr w:type="spellEnd"/>
       <w:r>
         <w:rPr>
           <w:rFonts w:asciiTheme="minorHAnsi" w:hAnsiTheme="minorHAnsi" w:cs="Courier New"/>
           <w:b/>
           <w:sz w:val="22"/>
           <w:szCs w:val="22"/>
-          <w:lang w:val="en-US"/>
-        </w:rPr>
-        <w:t>&gt;  cad.length</w:t>
-      </w:r>
-    </w:p>
-    <w:p>
-      <w:pPr>
-        <w:pStyle w:val="Prrafodelista"/>
-        <w:spacing w:before="40"/>
-        <w:ind w:left="1418"/>
-        <w:jc w:val="both"/>
+          <w:lang w:val="es-419"/>
+        </w:rPr>
+        <w:t xml:space="preserve"> </w:t>
+      </w:r>
+      <w:proofErr w:type="spellStart"/>
+      <w:r>
         <w:rPr>
           <w:rFonts w:asciiTheme="minorHAnsi" w:hAnsiTheme="minorHAnsi" w:cs="Courier New"/>
           <w:b/>
           <w:sz w:val="22"/>
           <w:szCs w:val="22"/>
-          <w:lang w:val="en-US"/>
-        </w:rPr>
-      </w:pPr>
+          <w:lang w:val="es-419"/>
+        </w:rPr>
+        <w:t>cad</w:t>
+      </w:r>
+      <w:proofErr w:type="spellEnd"/>
       <w:r>
         <w:rPr>
           <w:rFonts w:asciiTheme="minorHAnsi" w:hAnsiTheme="minorHAnsi" w:cs="Courier New"/>
           <w:b/>
           <w:sz w:val="22"/>
           <w:szCs w:val="22"/>
-          <w:lang w:val="en-US"/>
-        </w:rPr>
-        <w:t>&gt;  cad.indexOf( ‘qui’ );</w:t>
-      </w:r>
-    </w:p>
-    <w:p>
-      <w:pPr>
-        <w:pStyle w:val="Prrafodelista"/>
-        <w:spacing w:before="40"/>
-        <w:ind w:left="1418"/>
-        <w:jc w:val="both"/>
+          <w:lang w:val="es-419"/>
+        </w:rPr>
+        <w:t xml:space="preserve"> = ‘</w:t>
+      </w:r>
+      <w:proofErr w:type="spellStart"/>
+      <w:r>
         <w:rPr>
           <w:rFonts w:asciiTheme="minorHAnsi" w:hAnsiTheme="minorHAnsi" w:cs="Courier New"/>
           <w:b/>
           <w:sz w:val="22"/>
           <w:szCs w:val="22"/>
-          <w:lang w:val="en-US"/>
-        </w:rPr>
-      </w:pPr>
+          <w:lang w:val="es-419"/>
+        </w:rPr>
+        <w:t>Tecsup</w:t>
+      </w:r>
+      <w:proofErr w:type="spellEnd"/>
       <w:r>
         <w:rPr>
           <w:rFonts w:asciiTheme="minorHAnsi" w:hAnsiTheme="minorHAnsi" w:cs="Courier New"/>
           <w:b/>
           <w:sz w:val="22"/>
           <w:szCs w:val="22"/>
-          <w:lang w:val="en-US"/>
-        </w:rPr>
-        <w:t>&gt;  cad.charAt(5);</w:t>
+          <w:lang w:val="es-419"/>
+        </w:rPr>
+        <w:t xml:space="preserve"> Arequipa’;</w:t>
       </w:r>
     </w:p>
     <w:p>
@@ -11777,7 +12810,160 @@
           <w:szCs w:val="22"/>
           <w:lang w:val="en-US"/>
         </w:rPr>
-        <w:t>&gt;  cad.includes( ‘qui’ );</w:t>
+        <w:t xml:space="preserve">&gt;  </w:t>
+      </w:r>
+      <w:proofErr w:type="spellStart"/>
+      <w:r>
+        <w:rPr>
+          <w:rFonts w:asciiTheme="minorHAnsi" w:hAnsiTheme="minorHAnsi" w:cs="Courier New"/>
+          <w:b/>
+          <w:sz w:val="22"/>
+          <w:szCs w:val="22"/>
+          <w:lang w:val="en-US"/>
+        </w:rPr>
+        <w:t>cad.length</w:t>
+      </w:r>
+      <w:proofErr w:type="spellEnd"/>
+    </w:p>
+    <w:p>
+      <w:pPr>
+        <w:pStyle w:val="Prrafodelista"/>
+        <w:spacing w:before="40"/>
+        <w:ind w:left="1418"/>
+        <w:jc w:val="both"/>
+        <w:rPr>
+          <w:rFonts w:asciiTheme="minorHAnsi" w:hAnsiTheme="minorHAnsi" w:cs="Courier New"/>
+          <w:b/>
+          <w:sz w:val="22"/>
+          <w:szCs w:val="22"/>
+          <w:lang w:val="en-US"/>
+        </w:rPr>
+      </w:pPr>
+      <w:r>
+        <w:rPr>
+          <w:rFonts w:asciiTheme="minorHAnsi" w:hAnsiTheme="minorHAnsi" w:cs="Courier New"/>
+          <w:b/>
+          <w:sz w:val="22"/>
+          <w:szCs w:val="22"/>
+          <w:lang w:val="en-US"/>
+        </w:rPr>
+        <w:t xml:space="preserve">&gt;  </w:t>
+      </w:r>
+      <w:proofErr w:type="spellStart"/>
+      <w:r>
+        <w:rPr>
+          <w:rFonts w:asciiTheme="minorHAnsi" w:hAnsiTheme="minorHAnsi" w:cs="Courier New"/>
+          <w:b/>
+          <w:sz w:val="22"/>
+          <w:szCs w:val="22"/>
+          <w:lang w:val="en-US"/>
+        </w:rPr>
+        <w:t>cad.indexOf</w:t>
+      </w:r>
+      <w:proofErr w:type="spellEnd"/>
+      <w:r>
+        <w:rPr>
+          <w:rFonts w:asciiTheme="minorHAnsi" w:hAnsiTheme="minorHAnsi" w:cs="Courier New"/>
+          <w:b/>
+          <w:sz w:val="22"/>
+          <w:szCs w:val="22"/>
+          <w:lang w:val="en-US"/>
+        </w:rPr>
+        <w:t>( ‘qui’ );</w:t>
+      </w:r>
+    </w:p>
+    <w:p>
+      <w:pPr>
+        <w:pStyle w:val="Prrafodelista"/>
+        <w:spacing w:before="40"/>
+        <w:ind w:left="1418"/>
+        <w:jc w:val="both"/>
+        <w:rPr>
+          <w:rFonts w:asciiTheme="minorHAnsi" w:hAnsiTheme="minorHAnsi" w:cs="Courier New"/>
+          <w:b/>
+          <w:sz w:val="22"/>
+          <w:szCs w:val="22"/>
+          <w:lang w:val="en-US"/>
+        </w:rPr>
+      </w:pPr>
+      <w:r>
+        <w:rPr>
+          <w:rFonts w:asciiTheme="minorHAnsi" w:hAnsiTheme="minorHAnsi" w:cs="Courier New"/>
+          <w:b/>
+          <w:sz w:val="22"/>
+          <w:szCs w:val="22"/>
+          <w:lang w:val="en-US"/>
+        </w:rPr>
+        <w:t xml:space="preserve">&gt;  </w:t>
+      </w:r>
+      <w:proofErr w:type="spellStart"/>
+      <w:r>
+        <w:rPr>
+          <w:rFonts w:asciiTheme="minorHAnsi" w:hAnsiTheme="minorHAnsi" w:cs="Courier New"/>
+          <w:b/>
+          <w:sz w:val="22"/>
+          <w:szCs w:val="22"/>
+          <w:lang w:val="en-US"/>
+        </w:rPr>
+        <w:t>cad.charAt</w:t>
+      </w:r>
+      <w:proofErr w:type="spellEnd"/>
+      <w:r>
+        <w:rPr>
+          <w:rFonts w:asciiTheme="minorHAnsi" w:hAnsiTheme="minorHAnsi" w:cs="Courier New"/>
+          <w:b/>
+          <w:sz w:val="22"/>
+          <w:szCs w:val="22"/>
+          <w:lang w:val="en-US"/>
+        </w:rPr>
+        <w:t>(5);</w:t>
+      </w:r>
+    </w:p>
+    <w:p>
+      <w:pPr>
+        <w:pStyle w:val="Prrafodelista"/>
+        <w:spacing w:before="40"/>
+        <w:ind w:left="1418"/>
+        <w:jc w:val="both"/>
+        <w:rPr>
+          <w:rFonts w:asciiTheme="minorHAnsi" w:hAnsiTheme="minorHAnsi" w:cs="Courier New"/>
+          <w:b/>
+          <w:sz w:val="22"/>
+          <w:szCs w:val="22"/>
+          <w:lang w:val="en-US"/>
+        </w:rPr>
+      </w:pPr>
+      <w:r>
+        <w:rPr>
+          <w:rFonts w:asciiTheme="minorHAnsi" w:hAnsiTheme="minorHAnsi" w:cs="Courier New"/>
+          <w:b/>
+          <w:sz w:val="22"/>
+          <w:szCs w:val="22"/>
+          <w:lang w:val="en-US"/>
+        </w:rPr>
+        <w:t xml:space="preserve">&gt;  </w:t>
+      </w:r>
+      <w:proofErr w:type="spellStart"/>
+      <w:r>
+        <w:rPr>
+          <w:rFonts w:asciiTheme="minorHAnsi" w:hAnsiTheme="minorHAnsi" w:cs="Courier New"/>
+          <w:b/>
+          <w:sz w:val="22"/>
+          <w:szCs w:val="22"/>
+          <w:lang w:val="en-US"/>
+        </w:rPr>
+        <w:t>cad.includes</w:t>
+      </w:r>
+      <w:proofErr w:type="spellEnd"/>
+      <w:r>
+        <w:rPr>
+          <w:rFonts w:asciiTheme="minorHAnsi" w:hAnsiTheme="minorHAnsi" w:cs="Courier New"/>
+          <w:b/>
+          <w:sz w:val="22"/>
+          <w:szCs w:val="22"/>
+          <w:lang w:val="en-US"/>
+        </w:rPr>
+        <w:t>( ‘qui’ );</w:t>
       </w:r>
     </w:p>
     <w:p>
@@ -11802,7 +12988,27 @@
           <w:bCs/>
           <w:lang w:val="en-US"/>
         </w:rPr>
-        <w:t>&gt;  cad.substr( 3, 4 );</w:t>
+        <w:t xml:space="preserve">&gt;  </w:t>
+      </w:r>
+      <w:proofErr w:type="spellStart"/>
+      <w:r>
+        <w:rPr>
+          <w:rFonts w:ascii="Arial" w:hAnsi="Arial" w:cs="Arial"/>
+          <w:b/>
+          <w:bCs/>
+          <w:lang w:val="en-US"/>
+        </w:rPr>
+        <w:t>cad.substr</w:t>
+      </w:r>
+      <w:proofErr w:type="spellEnd"/>
+      <w:r>
+        <w:rPr>
+          <w:rFonts w:ascii="Arial" w:hAnsi="Arial" w:cs="Arial"/>
+          <w:b/>
+          <w:bCs/>
+          <w:lang w:val="en-US"/>
+        </w:rPr>
+        <w:t>( 3, 4 );</w:t>
       </w:r>
     </w:p>
     <w:p>
@@ -11827,7 +13033,29 @@
           <w:szCs w:val="22"/>
           <w:lang w:val="en-US"/>
         </w:rPr>
-        <w:t>&gt;  String.fromCharCode( 234 );</w:t>
+        <w:t xml:space="preserve">&gt;  </w:t>
+      </w:r>
+      <w:proofErr w:type="spellStart"/>
+      <w:r>
+        <w:rPr>
+          <w:rFonts w:asciiTheme="minorHAnsi" w:hAnsiTheme="minorHAnsi" w:cs="Courier New"/>
+          <w:b/>
+          <w:sz w:val="22"/>
+          <w:szCs w:val="22"/>
+          <w:lang w:val="en-US"/>
+        </w:rPr>
+        <w:t>String.fromCharCode</w:t>
+      </w:r>
+      <w:proofErr w:type="spellEnd"/>
+      <w:r>
+        <w:rPr>
+          <w:rFonts w:asciiTheme="minorHAnsi" w:hAnsiTheme="minorHAnsi" w:cs="Courier New"/>
+          <w:b/>
+          <w:sz w:val="22"/>
+          <w:szCs w:val="22"/>
+          <w:lang w:val="en-US"/>
+        </w:rPr>
+        <w:t>( 234 );</w:t>
       </w:r>
     </w:p>
     <w:p>
@@ -11877,15 +13105,10 @@
           <w:szCs w:val="22"/>
           <w:lang w:val="en-US"/>
         </w:rPr>
-        <w:t>&gt; fsuma = function(a,b) {</w:t>
-      </w:r>
-    </w:p>
-    <w:p>
-      <w:pPr>
-        <w:pStyle w:val="Prrafodelista"/>
-        <w:spacing w:before="40"/>
-        <w:ind w:left="1418"/>
-        <w:jc w:val="both"/>
+        <w:t xml:space="preserve">&gt; </w:t>
+      </w:r>
+      <w:proofErr w:type="spellStart"/>
+      <w:r>
         <w:rPr>
           <w:rFonts w:ascii="Courier New" w:hAnsi="Courier New" w:cs="Courier New"/>
           <w:b/>
@@ -11893,7 +13116,9 @@
           <w:szCs w:val="22"/>
           <w:lang w:val="en-US"/>
         </w:rPr>
-      </w:pPr>
+        <w:t>fsuma</w:t>
+      </w:r>
+      <w:proofErr w:type="spellEnd"/>
       <w:r>
         <w:rPr>
           <w:rFonts w:ascii="Courier New" w:hAnsi="Courier New" w:cs="Courier New"/>
@@ -11902,30 +13127,29 @@
           <w:szCs w:val="22"/>
           <w:lang w:val="en-US"/>
         </w:rPr>
-        <w:t>... return a+b;</w:t>
-      </w:r>
-    </w:p>
-    <w:p>
-      <w:pPr>
-        <w:pStyle w:val="Prrafodelista"/>
-        <w:spacing w:before="40"/>
-        <w:ind w:left="1418"/>
-        <w:jc w:val="both"/>
+        <w:t xml:space="preserve"> = function(</w:t>
+      </w:r>
+      <w:proofErr w:type="spellStart"/>
+      <w:r>
         <w:rPr>
           <w:rFonts w:ascii="Courier New" w:hAnsi="Courier New" w:cs="Courier New"/>
           <w:b/>
           <w:sz w:val="22"/>
           <w:szCs w:val="22"/>
-        </w:rPr>
-      </w:pPr>
+          <w:lang w:val="en-US"/>
+        </w:rPr>
+        <w:t>a,b</w:t>
+      </w:r>
+      <w:proofErr w:type="spellEnd"/>
       <w:r>
         <w:rPr>
           <w:rFonts w:ascii="Courier New" w:hAnsi="Courier New" w:cs="Courier New"/>
           <w:b/>
           <w:sz w:val="22"/>
           <w:szCs w:val="22"/>
-        </w:rPr>
-        <w:t>... }</w:t>
+          <w:lang w:val="en-US"/>
+        </w:rPr>
+        <w:t>) {</w:t>
       </w:r>
     </w:p>
     <w:p>
@@ -11939,45 +13163,41 @@
           <w:b/>
           <w:sz w:val="22"/>
           <w:szCs w:val="22"/>
-        </w:rPr>
-      </w:pPr>
-    </w:p>
-    <w:p>
-      <w:pPr>
-        <w:pStyle w:val="Prrafodelista"/>
-        <w:spacing w:before="40"/>
-        <w:ind w:left="1418"/>
-        <w:jc w:val="both"/>
+          <w:lang w:val="en-US"/>
+        </w:rPr>
+      </w:pPr>
+      <w:r>
         <w:rPr>
           <w:rFonts w:ascii="Courier New" w:hAnsi="Courier New" w:cs="Courier New"/>
           <w:b/>
           <w:sz w:val="22"/>
           <w:szCs w:val="22"/>
-        </w:rPr>
-      </w:pPr>
+          <w:lang w:val="en-US"/>
+        </w:rPr>
+        <w:t xml:space="preserve">... return </w:t>
+      </w:r>
+      <w:proofErr w:type="spellStart"/>
       <w:r>
         <w:rPr>
           <w:rFonts w:ascii="Courier New" w:hAnsi="Courier New" w:cs="Courier New"/>
           <w:b/>
           <w:sz w:val="22"/>
           <w:szCs w:val="22"/>
-        </w:rPr>
-        <w:t>&gt; fsuma(34,26);</w:t>
-      </w:r>
-    </w:p>
-    <w:p>
-      <w:pPr>
-        <w:pStyle w:val="Prrafodelista"/>
-        <w:spacing w:before="40"/>
-        <w:ind w:left="1418"/>
-        <w:jc w:val="both"/>
+          <w:lang w:val="en-US"/>
+        </w:rPr>
+        <w:t>a+b</w:t>
+      </w:r>
+      <w:proofErr w:type="spellEnd"/>
+      <w:r>
         <w:rPr>
           <w:rFonts w:ascii="Courier New" w:hAnsi="Courier New" w:cs="Courier New"/>
           <w:b/>
           <w:sz w:val="22"/>
           <w:szCs w:val="22"/>
-        </w:rPr>
-      </w:pPr>
+          <w:lang w:val="en-US"/>
+        </w:rPr>
+        <w:t>;</w:t>
+      </w:r>
     </w:p>
     <w:p>
       <w:pPr>
@@ -11999,11 +13219,12 @@
           <w:sz w:val="22"/>
           <w:szCs w:val="22"/>
         </w:rPr>
-        <w:t>&gt; fresta = function (x,y) {</w:t>
-      </w:r>
-    </w:p>
-    <w:p>
-      <w:pPr>
+        <w:t>... }</w:t>
+      </w:r>
+    </w:p>
+    <w:p>
+      <w:pPr>
+        <w:pStyle w:val="Prrafodelista"/>
         <w:spacing w:before="40"/>
         <w:ind w:left="1418"/>
         <w:jc w:val="both"/>
@@ -12014,28 +13235,30 @@
           <w:szCs w:val="22"/>
         </w:rPr>
       </w:pPr>
-      <w:r>
+    </w:p>
+    <w:p>
+      <w:pPr>
+        <w:pStyle w:val="Prrafodelista"/>
+        <w:spacing w:before="40"/>
+        <w:ind w:left="1418"/>
+        <w:jc w:val="both"/>
         <w:rPr>
           <w:rFonts w:ascii="Courier New" w:hAnsi="Courier New" w:cs="Courier New"/>
           <w:b/>
           <w:sz w:val="22"/>
           <w:szCs w:val="22"/>
         </w:rPr>
-        <w:t>... return x-y;</w:t>
-      </w:r>
-    </w:p>
-    <w:p>
-      <w:pPr>
-        <w:spacing w:before="40"/>
-        <w:ind w:left="1418"/>
-        <w:jc w:val="both"/>
+      </w:pPr>
+      <w:r>
         <w:rPr>
           <w:rFonts w:ascii="Courier New" w:hAnsi="Courier New" w:cs="Courier New"/>
           <w:b/>
           <w:sz w:val="22"/>
           <w:szCs w:val="22"/>
         </w:rPr>
-      </w:pPr>
+        <w:t xml:space="preserve">&gt; </w:t>
+      </w:r>
+      <w:proofErr w:type="spellStart"/>
       <w:r>
         <w:rPr>
           <w:rFonts w:ascii="Courier New" w:hAnsi="Courier New" w:cs="Courier New"/>
@@ -12043,24 +13266,22 @@
           <w:sz w:val="22"/>
           <w:szCs w:val="22"/>
         </w:rPr>
-        <w:t>... }</w:t>
-      </w:r>
-    </w:p>
-    <w:p>
-      <w:pPr>
-        <w:spacing w:before="40"/>
-        <w:ind w:left="1418"/>
-        <w:jc w:val="both"/>
+        <w:t>fsuma</w:t>
+      </w:r>
+      <w:proofErr w:type="spellEnd"/>
+      <w:r>
         <w:rPr>
           <w:rFonts w:ascii="Courier New" w:hAnsi="Courier New" w:cs="Courier New"/>
           <w:b/>
           <w:sz w:val="22"/>
           <w:szCs w:val="22"/>
         </w:rPr>
-      </w:pPr>
-    </w:p>
-    <w:p>
-      <w:pPr>
+        <w:t>(34,26);</w:t>
+      </w:r>
+    </w:p>
+    <w:p>
+      <w:pPr>
+        <w:pStyle w:val="Prrafodelista"/>
         <w:spacing w:before="40"/>
         <w:ind w:left="1418"/>
         <w:jc w:val="both"/>
@@ -12071,14 +13292,207 @@
           <w:szCs w:val="22"/>
         </w:rPr>
       </w:pPr>
-      <w:r>
+    </w:p>
+    <w:p>
+      <w:pPr>
+        <w:pStyle w:val="Prrafodelista"/>
+        <w:spacing w:before="40"/>
+        <w:ind w:left="1418"/>
+        <w:jc w:val="both"/>
         <w:rPr>
           <w:rFonts w:ascii="Courier New" w:hAnsi="Courier New" w:cs="Courier New"/>
           <w:b/>
           <w:sz w:val="22"/>
           <w:szCs w:val="22"/>
         </w:rPr>
-        <w:t>&gt; fresta(20,5);</w:t>
+      </w:pPr>
+      <w:r>
+        <w:rPr>
+          <w:rFonts w:ascii="Courier New" w:hAnsi="Courier New" w:cs="Courier New"/>
+          <w:b/>
+          <w:sz w:val="22"/>
+          <w:szCs w:val="22"/>
+        </w:rPr>
+        <w:t xml:space="preserve">&gt; </w:t>
+      </w:r>
+      <w:proofErr w:type="spellStart"/>
+      <w:r>
+        <w:rPr>
+          <w:rFonts w:ascii="Courier New" w:hAnsi="Courier New" w:cs="Courier New"/>
+          <w:b/>
+          <w:sz w:val="22"/>
+          <w:szCs w:val="22"/>
+        </w:rPr>
+        <w:t>fresta</w:t>
+      </w:r>
+      <w:proofErr w:type="spellEnd"/>
+      <w:r>
+        <w:rPr>
+          <w:rFonts w:ascii="Courier New" w:hAnsi="Courier New" w:cs="Courier New"/>
+          <w:b/>
+          <w:sz w:val="22"/>
+          <w:szCs w:val="22"/>
+        </w:rPr>
+        <w:t xml:space="preserve"> = </w:t>
+      </w:r>
+      <w:proofErr w:type="spellStart"/>
+      <w:r>
+        <w:rPr>
+          <w:rFonts w:ascii="Courier New" w:hAnsi="Courier New" w:cs="Courier New"/>
+          <w:b/>
+          <w:sz w:val="22"/>
+          <w:szCs w:val="22"/>
+        </w:rPr>
+        <w:t>function</w:t>
+      </w:r>
+      <w:proofErr w:type="spellEnd"/>
+      <w:r>
+        <w:rPr>
+          <w:rFonts w:ascii="Courier New" w:hAnsi="Courier New" w:cs="Courier New"/>
+          <w:b/>
+          <w:sz w:val="22"/>
+          <w:szCs w:val="22"/>
+        </w:rPr>
+        <w:t xml:space="preserve"> (</w:t>
+      </w:r>
+      <w:proofErr w:type="spellStart"/>
+      <w:r>
+        <w:rPr>
+          <w:rFonts w:ascii="Courier New" w:hAnsi="Courier New" w:cs="Courier New"/>
+          <w:b/>
+          <w:sz w:val="22"/>
+          <w:szCs w:val="22"/>
+        </w:rPr>
+        <w:t>x,y</w:t>
+      </w:r>
+      <w:proofErr w:type="spellEnd"/>
+      <w:r>
+        <w:rPr>
+          <w:rFonts w:ascii="Courier New" w:hAnsi="Courier New" w:cs="Courier New"/>
+          <w:b/>
+          <w:sz w:val="22"/>
+          <w:szCs w:val="22"/>
+        </w:rPr>
+        <w:t>) {</w:t>
+      </w:r>
+    </w:p>
+    <w:p>
+      <w:pPr>
+        <w:spacing w:before="40"/>
+        <w:ind w:left="1418"/>
+        <w:jc w:val="both"/>
+        <w:rPr>
+          <w:rFonts w:ascii="Courier New" w:hAnsi="Courier New" w:cs="Courier New"/>
+          <w:b/>
+          <w:sz w:val="22"/>
+          <w:szCs w:val="22"/>
+        </w:rPr>
+      </w:pPr>
+      <w:r>
+        <w:rPr>
+          <w:rFonts w:ascii="Courier New" w:hAnsi="Courier New" w:cs="Courier New"/>
+          <w:b/>
+          <w:sz w:val="22"/>
+          <w:szCs w:val="22"/>
+        </w:rPr>
+        <w:t xml:space="preserve">... </w:t>
+      </w:r>
+      <w:proofErr w:type="spellStart"/>
+      <w:r>
+        <w:rPr>
+          <w:rFonts w:ascii="Courier New" w:hAnsi="Courier New" w:cs="Courier New"/>
+          <w:b/>
+          <w:sz w:val="22"/>
+          <w:szCs w:val="22"/>
+        </w:rPr>
+        <w:t>return</w:t>
+      </w:r>
+      <w:proofErr w:type="spellEnd"/>
+      <w:r>
+        <w:rPr>
+          <w:rFonts w:ascii="Courier New" w:hAnsi="Courier New" w:cs="Courier New"/>
+          <w:b/>
+          <w:sz w:val="22"/>
+          <w:szCs w:val="22"/>
+        </w:rPr>
+        <w:t xml:space="preserve"> x-y;</w:t>
+      </w:r>
+    </w:p>
+    <w:p>
+      <w:pPr>
+        <w:spacing w:before="40"/>
+        <w:ind w:left="1418"/>
+        <w:jc w:val="both"/>
+        <w:rPr>
+          <w:rFonts w:ascii="Courier New" w:hAnsi="Courier New" w:cs="Courier New"/>
+          <w:b/>
+          <w:sz w:val="22"/>
+          <w:szCs w:val="22"/>
+        </w:rPr>
+      </w:pPr>
+      <w:r>
+        <w:rPr>
+          <w:rFonts w:ascii="Courier New" w:hAnsi="Courier New" w:cs="Courier New"/>
+          <w:b/>
+          <w:sz w:val="22"/>
+          <w:szCs w:val="22"/>
+        </w:rPr>
+        <w:t>... }</w:t>
+      </w:r>
+    </w:p>
+    <w:p>
+      <w:pPr>
+        <w:spacing w:before="40"/>
+        <w:ind w:left="1418"/>
+        <w:jc w:val="both"/>
+        <w:rPr>
+          <w:rFonts w:ascii="Courier New" w:hAnsi="Courier New" w:cs="Courier New"/>
+          <w:b/>
+          <w:sz w:val="22"/>
+          <w:szCs w:val="22"/>
+        </w:rPr>
+      </w:pPr>
+    </w:p>
+    <w:p>
+      <w:pPr>
+        <w:spacing w:before="40"/>
+        <w:ind w:left="1418"/>
+        <w:jc w:val="both"/>
+        <w:rPr>
+          <w:rFonts w:ascii="Courier New" w:hAnsi="Courier New" w:cs="Courier New"/>
+          <w:b/>
+          <w:sz w:val="22"/>
+          <w:szCs w:val="22"/>
+        </w:rPr>
+      </w:pPr>
+      <w:r>
+        <w:rPr>
+          <w:rFonts w:ascii="Courier New" w:hAnsi="Courier New" w:cs="Courier New"/>
+          <w:b/>
+          <w:sz w:val="22"/>
+          <w:szCs w:val="22"/>
+        </w:rPr>
+        <w:t xml:space="preserve">&gt; </w:t>
+      </w:r>
+      <w:proofErr w:type="spellStart"/>
+      <w:r>
+        <w:rPr>
+          <w:rFonts w:ascii="Courier New" w:hAnsi="Courier New" w:cs="Courier New"/>
+          <w:b/>
+          <w:sz w:val="22"/>
+          <w:szCs w:val="22"/>
+        </w:rPr>
+        <w:t>fresta</w:t>
+      </w:r>
+      <w:proofErr w:type="spellEnd"/>
+      <w:r>
+        <w:rPr>
+          <w:rFonts w:ascii="Courier New" w:hAnsi="Courier New" w:cs="Courier New"/>
+          <w:b/>
+          <w:sz w:val="22"/>
+          <w:szCs w:val="22"/>
+        </w:rPr>
+        <w:t>(20,5);</w:t>
       </w:r>
     </w:p>
     <w:p>
@@ -12115,7 +13529,25 @@
           <w:bCs/>
           <w:lang w:val="es-MX"/>
         </w:rPr>
-        <w:t>Para salir de la consola de node, utilizamos el comando:</w:t>
+        <w:t xml:space="preserve">Para salir de la consola de </w:t>
+      </w:r>
+      <w:proofErr w:type="spellStart"/>
+      <w:r>
+        <w:rPr>
+          <w:rFonts w:ascii="Arial" w:hAnsi="Arial" w:cs="Arial"/>
+          <w:bCs/>
+          <w:lang w:val="es-MX"/>
+        </w:rPr>
+        <w:t>node</w:t>
+      </w:r>
+      <w:proofErr w:type="spellEnd"/>
+      <w:r>
+        <w:rPr>
+          <w:rFonts w:ascii="Arial" w:hAnsi="Arial" w:cs="Arial"/>
+          <w:bCs/>
+          <w:lang w:val="es-MX"/>
+        </w:rPr>
+        <w:t>, utilizamos el comando:</w:t>
       </w:r>
     </w:p>
     <w:p>
@@ -12310,6 +13742,7 @@
           <w:noProof/>
           <w:lang w:val="es-PE" w:eastAsia="es-PE"/>
         </w:rPr>
+        <w:lastRenderedPageBreak/>
         <w:drawing>
           <wp:inline distT="0" distB="0" distL="0" distR="0">
             <wp:extent cx="5753100" cy="2324100"/>
@@ -12638,7 +14071,6 @@
         <w:rPr>
           <w:noProof/>
         </w:rPr>
-        <w:lastRenderedPageBreak/>
         <w:drawing>
           <wp:inline distT="0" distB="0" distL="0" distR="0" wp14:anchorId="0338B8EB" wp14:editId="30958E38">
             <wp:extent cx="3543300" cy="714375"/>
@@ -12713,14 +14145,25 @@
         </w:rPr>
         <w:t xml:space="preserve">Anote sus conclusiones de lo que se acaba de realizar. Para finalizar la actividad del servidor, debe presionar </w:t>
       </w:r>
-      <w:r>
-        <w:rPr>
-          <w:rFonts w:ascii="Arial" w:hAnsi="Arial" w:cs="Arial"/>
-          <w:b/>
-          <w:bCs/>
-          <w:lang w:val="es-MX"/>
-        </w:rPr>
-        <w:t>Ctrl + C</w:t>
+      <w:proofErr w:type="spellStart"/>
+      <w:r>
+        <w:rPr>
+          <w:rFonts w:ascii="Arial" w:hAnsi="Arial" w:cs="Arial"/>
+          <w:b/>
+          <w:bCs/>
+          <w:lang w:val="es-MX"/>
+        </w:rPr>
+        <w:t>Ctrl</w:t>
+      </w:r>
+      <w:proofErr w:type="spellEnd"/>
+      <w:r>
+        <w:rPr>
+          <w:rFonts w:ascii="Arial" w:hAnsi="Arial" w:cs="Arial"/>
+          <w:b/>
+          <w:bCs/>
+          <w:lang w:val="es-MX"/>
+        </w:rPr>
+        <w:t xml:space="preserve"> + C</w:t>
       </w:r>
     </w:p>
     <w:p>
@@ -12992,6 +14435,7 @@
         <w:rPr>
           <w:noProof/>
         </w:rPr>
+        <w:lastRenderedPageBreak/>
         <w:drawing>
           <wp:inline distT="0" distB="0" distL="0" distR="0" wp14:anchorId="728D575A" wp14:editId="6319666C">
             <wp:extent cx="3667125" cy="600075"/>
@@ -13275,7 +14719,6 @@
           <w:noProof/>
           <w:lang w:val="es-PE" w:eastAsia="es-PE"/>
         </w:rPr>
-        <w:lastRenderedPageBreak/>
         <w:drawing>
           <wp:inline distT="0" distB="0" distL="0" distR="0">
             <wp:extent cx="5762625" cy="3457575"/>
@@ -13539,6 +14982,7 @@
           <w:noProof/>
           <w:lang w:val="es-PE" w:eastAsia="es-PE"/>
         </w:rPr>
+        <w:lastRenderedPageBreak/>
         <w:drawing>
           <wp:inline distT="0" distB="0" distL="0" distR="0">
             <wp:extent cx="4591050" cy="2181225"/>
@@ -13660,7 +15104,6 @@
           <w:noProof/>
           <w:lang w:val="es-PE" w:eastAsia="es-PE"/>
         </w:rPr>
-        <w:lastRenderedPageBreak/>
         <w:drawing>
           <wp:inline distT="0" distB="0" distL="0" distR="0">
             <wp:extent cx="5753100" cy="2276475"/>
@@ -13839,20 +15282,24 @@
           <w:b/>
           <w:bCs/>
           <w:i/>
-          <w:lang w:val="es-MX"/>
-        </w:rPr>
-      </w:pPr>
+          <w:color w:val="0070C0"/>
+          <w:lang w:val="es-MX"/>
+        </w:rPr>
+      </w:pPr>
+      <w:bookmarkStart w:id="0" w:name="_GoBack"/>
       <w:r>
         <w:rPr>
           <w:rFonts w:ascii="Arial" w:hAnsi="Arial" w:cs="Arial"/>
           <w:b/>
           <w:bCs/>
           <w:i/>
+          <w:color w:val="0070C0"/>
           <w:lang w:val="es-MX"/>
         </w:rPr>
         <w:t>Llamamos desde el archivo web.js al archivo del formulario y lo mostramos en el navegador</w:t>
       </w:r>
     </w:p>
+    <w:bookmarkEnd w:id="0"/>
     <w:p>
       <w:pPr>
         <w:pStyle w:val="Prrafodelista"/>
@@ -13920,6 +15367,7 @@
           <w:noProof/>
           <w:lang w:val="es-PE" w:eastAsia="es-PE"/>
         </w:rPr>
+        <w:lastRenderedPageBreak/>
         <w:drawing>
           <wp:inline distT="0" distB="0" distL="0" distR="0">
             <wp:extent cx="5753100" cy="2133600"/>
@@ -14006,6 +15454,7 @@
         </w:rPr>
         <w:t xml:space="preserve">Busque en Internet la diferencia entre los comandos </w:t>
       </w:r>
+      <w:proofErr w:type="spellStart"/>
       <w:r>
         <w:rPr>
           <w:rFonts w:ascii="Arial" w:hAnsi="Arial" w:cs="Arial"/>
@@ -14015,6 +15464,7 @@
         </w:rPr>
         <w:t>readFileSync</w:t>
       </w:r>
+      <w:proofErr w:type="spellEnd"/>
       <w:r>
         <w:rPr>
           <w:rFonts w:ascii="Arial" w:hAnsi="Arial" w:cs="Arial"/>
@@ -14023,6 +15473,7 @@
         </w:rPr>
         <w:t xml:space="preserve"> y </w:t>
       </w:r>
+      <w:proofErr w:type="spellStart"/>
       <w:r>
         <w:rPr>
           <w:rFonts w:ascii="Arial" w:hAnsi="Arial" w:cs="Arial"/>
@@ -14032,6 +15483,7 @@
         </w:rPr>
         <w:t>readFile</w:t>
       </w:r>
+      <w:proofErr w:type="spellEnd"/>
       <w:r>
         <w:rPr>
           <w:rFonts w:ascii="Arial" w:hAnsi="Arial" w:cs="Arial"/>
@@ -14080,6 +15532,7 @@
         </w:rPr>
         <w:t>“</w:t>
       </w:r>
+      <w:proofErr w:type="spellStart"/>
       <w:r>
         <w:rPr>
           <w:rFonts w:ascii="Arial" w:hAnsi="Arial" w:cs="Arial"/>
@@ -14090,6 +15543,7 @@
         </w:rPr>
         <w:t>readFileSync</w:t>
       </w:r>
+      <w:proofErr w:type="spellEnd"/>
       <w:r>
         <w:rPr>
           <w:rFonts w:ascii="Arial" w:hAnsi="Arial" w:cs="Arial"/>
@@ -14138,6 +15592,7 @@
         </w:rPr>
         <w:t>“</w:t>
       </w:r>
+      <w:proofErr w:type="spellStart"/>
       <w:r>
         <w:rPr>
           <w:rFonts w:ascii="Arial" w:hAnsi="Arial" w:cs="Arial"/>
@@ -14148,6 +15603,7 @@
         </w:rPr>
         <w:t>readFile</w:t>
       </w:r>
+      <w:proofErr w:type="spellEnd"/>
       <w:r>
         <w:rPr>
           <w:rFonts w:ascii="Arial" w:hAnsi="Arial" w:cs="Arial"/>
@@ -14156,8 +15612,20 @@
           <w:i/>
           <w:lang w:val="es-MX"/>
         </w:rPr>
-        <w:t xml:space="preserve"> - asincrona</w:t>
-      </w:r>
+        <w:t xml:space="preserve"> - </w:t>
+      </w:r>
+      <w:proofErr w:type="spellStart"/>
+      <w:r>
+        <w:rPr>
+          <w:rFonts w:ascii="Arial" w:hAnsi="Arial" w:cs="Arial"/>
+          <w:b/>
+          <w:bCs/>
+          <w:i/>
+          <w:lang w:val="es-MX"/>
+        </w:rPr>
+        <w:t>asincrona</w:t>
+      </w:r>
+      <w:proofErr w:type="spellEnd"/>
       <w:r>
         <w:rPr>
           <w:rFonts w:ascii="Arial" w:hAnsi="Arial" w:cs="Arial"/>
@@ -14469,8 +15937,6 @@
           </wp:inline>
         </w:drawing>
       </w:r>
-      <w:bookmarkStart w:id="0" w:name="_GoBack"/>
-      <w:bookmarkEnd w:id="0"/>
     </w:p>
     <w:p>
       <w:pPr>
@@ -14492,11 +15958,495 @@
         <w:ind w:left="360"/>
         <w:jc w:val="both"/>
         <w:rPr>
-          <w:rFonts w:ascii="Arial" w:hAnsi="Arial" w:cs="Arial"/>
-          <w:bCs/>
-          <w:lang w:val="es-MX"/>
-        </w:rPr>
-      </w:pPr>
+          <w:noProof/>
+        </w:rPr>
+      </w:pPr>
+    </w:p>
+    <w:p>
+      <w:pPr>
+        <w:pStyle w:val="Prrafodelista"/>
+        <w:spacing w:after="60"/>
+        <w:ind w:left="360"/>
+        <w:jc w:val="both"/>
+        <w:rPr>
+          <w:noProof/>
+        </w:rPr>
+      </w:pPr>
+    </w:p>
+    <w:p>
+      <w:pPr>
+        <w:pStyle w:val="Prrafodelista"/>
+        <w:spacing w:after="60"/>
+        <w:ind w:left="-709" w:right="-852"/>
+        <w:jc w:val="both"/>
+        <w:rPr>
+          <w:rFonts w:ascii="Arial" w:hAnsi="Arial" w:cs="Arial"/>
+          <w:bCs/>
+          <w:lang w:val="es-MX"/>
+        </w:rPr>
+      </w:pPr>
+      <w:r>
+        <w:rPr>
+          <w:noProof/>
+        </w:rPr>
+        <w:drawing>
+          <wp:inline distT="0" distB="0" distL="0" distR="0" wp14:anchorId="3E85BC57" wp14:editId="5BA8E278">
+            <wp:extent cx="3198349" cy="3657600"/>
+            <wp:effectExtent l="76200" t="76200" r="135890" b="133350"/>
+            <wp:docPr id="69" name="Imagen 69"/>
+            <wp:cNvGraphicFramePr>
+              <a:graphicFrameLocks xmlns:a="http://schemas.openxmlformats.org/drawingml/2006/main" noChangeAspect="1"/>
+            </wp:cNvGraphicFramePr>
+            <a:graphic xmlns:a="http://schemas.openxmlformats.org/drawingml/2006/main">
+              <a:graphicData uri="http://schemas.openxmlformats.org/drawingml/2006/picture">
+                <pic:pic xmlns:pic="http://schemas.openxmlformats.org/drawingml/2006/picture">
+                  <pic:nvPicPr>
+                    <pic:cNvPr id="1" name=""/>
+                    <pic:cNvPicPr/>
+                  </pic:nvPicPr>
+                  <pic:blipFill rotWithShape="1">
+                    <a:blip r:embed="rId73"/>
+                    <a:srcRect t="1" b="34723"/>
+                    <a:stretch/>
+                  </pic:blipFill>
+                  <pic:spPr bwMode="auto">
+                    <a:xfrm>
+                      <a:off x="0" y="0"/>
+                      <a:ext cx="3205303" cy="3665553"/>
+                    </a:xfrm>
+                    <a:prstGeom prst="rect">
+                      <a:avLst/>
+                    </a:prstGeom>
+                    <a:ln w="38100" cap="sq">
+                      <a:solidFill>
+                        <a:srgbClr val="000000"/>
+                      </a:solidFill>
+                      <a:prstDash val="solid"/>
+                      <a:miter lim="800000"/>
+                    </a:ln>
+                    <a:effectLst>
+                      <a:outerShdw blurRad="50800" dist="38100" dir="2700000" algn="tl" rotWithShape="0">
+                        <a:srgbClr val="000000">
+                          <a:alpha val="43000"/>
+                        </a:srgbClr>
+                      </a:outerShdw>
+                    </a:effectLst>
+                    <a:extLst>
+                      <a:ext uri="{53640926-AAD7-44D8-BBD7-CCE9431645EC}">
+                        <a14:shadowObscured xmlns:a14="http://schemas.microsoft.com/office/drawing/2010/main"/>
+                      </a:ext>
+                    </a:extLst>
+                  </pic:spPr>
+                </pic:pic>
+              </a:graphicData>
+            </a:graphic>
+          </wp:inline>
+        </w:drawing>
+      </w:r>
+      <w:r>
+        <w:rPr>
+          <w:noProof/>
+        </w:rPr>
+        <w:drawing>
+          <wp:inline distT="0" distB="0" distL="0" distR="0" wp14:anchorId="693094EF" wp14:editId="6EA6CD1A">
+            <wp:extent cx="3078480" cy="3648568"/>
+            <wp:effectExtent l="76200" t="76200" r="140970" b="142875"/>
+            <wp:docPr id="70" name="Imagen 70"/>
+            <wp:cNvGraphicFramePr>
+              <a:graphicFrameLocks xmlns:a="http://schemas.openxmlformats.org/drawingml/2006/main" noChangeAspect="1"/>
+            </wp:cNvGraphicFramePr>
+            <a:graphic xmlns:a="http://schemas.openxmlformats.org/drawingml/2006/main">
+              <a:graphicData uri="http://schemas.openxmlformats.org/drawingml/2006/picture">
+                <pic:pic xmlns:pic="http://schemas.openxmlformats.org/drawingml/2006/picture">
+                  <pic:nvPicPr>
+                    <pic:cNvPr id="1" name=""/>
+                    <pic:cNvPicPr/>
+                  </pic:nvPicPr>
+                  <pic:blipFill>
+                    <a:blip r:embed="rId74"/>
+                    <a:stretch>
+                      <a:fillRect/>
+                    </a:stretch>
+                  </pic:blipFill>
+                  <pic:spPr>
+                    <a:xfrm>
+                      <a:off x="0" y="0"/>
+                      <a:ext cx="3091525" cy="3664029"/>
+                    </a:xfrm>
+                    <a:prstGeom prst="rect">
+                      <a:avLst/>
+                    </a:prstGeom>
+                    <a:ln w="38100" cap="sq">
+                      <a:solidFill>
+                        <a:srgbClr val="000000"/>
+                      </a:solidFill>
+                      <a:prstDash val="solid"/>
+                      <a:miter lim="800000"/>
+                    </a:ln>
+                    <a:effectLst>
+                      <a:outerShdw blurRad="50800" dist="38100" dir="2700000" algn="tl" rotWithShape="0">
+                        <a:srgbClr val="000000">
+                          <a:alpha val="43000"/>
+                        </a:srgbClr>
+                      </a:outerShdw>
+                    </a:effectLst>
+                  </pic:spPr>
+                </pic:pic>
+              </a:graphicData>
+            </a:graphic>
+          </wp:inline>
+        </w:drawing>
+      </w:r>
+    </w:p>
+    <w:p>
+      <w:pPr>
+        <w:pStyle w:val="Prrafodelista"/>
+        <w:spacing w:after="60"/>
+        <w:ind w:left="-709" w:right="-852"/>
+        <w:jc w:val="both"/>
+        <w:rPr>
+          <w:rFonts w:ascii="Arial" w:hAnsi="Arial" w:cs="Arial"/>
+          <w:bCs/>
+          <w:lang w:val="es-MX"/>
+        </w:rPr>
+      </w:pPr>
+    </w:p>
+    <w:p>
+      <w:pPr>
+        <w:pStyle w:val="Prrafodelista"/>
+        <w:spacing w:after="60"/>
+        <w:ind w:left="-709" w:right="-852"/>
+        <w:jc w:val="both"/>
+        <w:rPr>
+          <w:rFonts w:ascii="Arial" w:hAnsi="Arial" w:cs="Arial"/>
+          <w:bCs/>
+          <w:lang w:val="es-MX"/>
+        </w:rPr>
+      </w:pPr>
+      <w:r>
+        <w:rPr>
+          <w:noProof/>
+        </w:rPr>
+        <w:lastRenderedPageBreak/>
+        <w:drawing>
+          <wp:inline distT="0" distB="0" distL="0" distR="0" wp14:anchorId="1D3D1366" wp14:editId="0256CCA0">
+            <wp:extent cx="5760085" cy="1981835"/>
+            <wp:effectExtent l="76200" t="76200" r="126365" b="132715"/>
+            <wp:docPr id="71" name="Imagen 71"/>
+            <wp:cNvGraphicFramePr>
+              <a:graphicFrameLocks xmlns:a="http://schemas.openxmlformats.org/drawingml/2006/main" noChangeAspect="1"/>
+            </wp:cNvGraphicFramePr>
+            <a:graphic xmlns:a="http://schemas.openxmlformats.org/drawingml/2006/main">
+              <a:graphicData uri="http://schemas.openxmlformats.org/drawingml/2006/picture">
+                <pic:pic xmlns:pic="http://schemas.openxmlformats.org/drawingml/2006/picture">
+                  <pic:nvPicPr>
+                    <pic:cNvPr id="1" name=""/>
+                    <pic:cNvPicPr/>
+                  </pic:nvPicPr>
+                  <pic:blipFill>
+                    <a:blip r:embed="rId75"/>
+                    <a:stretch>
+                      <a:fillRect/>
+                    </a:stretch>
+                  </pic:blipFill>
+                  <pic:spPr>
+                    <a:xfrm>
+                      <a:off x="0" y="0"/>
+                      <a:ext cx="5760085" cy="1981835"/>
+                    </a:xfrm>
+                    <a:prstGeom prst="rect">
+                      <a:avLst/>
+                    </a:prstGeom>
+                    <a:ln w="38100" cap="sq">
+                      <a:solidFill>
+                        <a:srgbClr val="000000"/>
+                      </a:solidFill>
+                      <a:prstDash val="solid"/>
+                      <a:miter lim="800000"/>
+                    </a:ln>
+                    <a:effectLst>
+                      <a:outerShdw blurRad="50800" dist="38100" dir="2700000" algn="tl" rotWithShape="0">
+                        <a:srgbClr val="000000">
+                          <a:alpha val="43000"/>
+                        </a:srgbClr>
+                      </a:outerShdw>
+                    </a:effectLst>
+                  </pic:spPr>
+                </pic:pic>
+              </a:graphicData>
+            </a:graphic>
+          </wp:inline>
+        </w:drawing>
+      </w:r>
+    </w:p>
+    <w:p>
+      <w:pPr>
+        <w:pStyle w:val="Prrafodelista"/>
+        <w:spacing w:after="60"/>
+        <w:ind w:left="-709" w:right="-852"/>
+        <w:jc w:val="both"/>
+        <w:rPr>
+          <w:rFonts w:ascii="Arial" w:hAnsi="Arial" w:cs="Arial"/>
+          <w:bCs/>
+          <w:lang w:val="es-MX"/>
+        </w:rPr>
+      </w:pPr>
+      <w:r>
+        <w:rPr>
+          <w:noProof/>
+        </w:rPr>
+        <w:drawing>
+          <wp:inline distT="0" distB="0" distL="0" distR="0" wp14:anchorId="0C09B092" wp14:editId="45AEF3C4">
+            <wp:extent cx="5760085" cy="2950845"/>
+            <wp:effectExtent l="76200" t="76200" r="126365" b="135255"/>
+            <wp:docPr id="72" name="Imagen 72"/>
+            <wp:cNvGraphicFramePr>
+              <a:graphicFrameLocks xmlns:a="http://schemas.openxmlformats.org/drawingml/2006/main" noChangeAspect="1"/>
+            </wp:cNvGraphicFramePr>
+            <a:graphic xmlns:a="http://schemas.openxmlformats.org/drawingml/2006/main">
+              <a:graphicData uri="http://schemas.openxmlformats.org/drawingml/2006/picture">
+                <pic:pic xmlns:pic="http://schemas.openxmlformats.org/drawingml/2006/picture">
+                  <pic:nvPicPr>
+                    <pic:cNvPr id="1" name=""/>
+                    <pic:cNvPicPr/>
+                  </pic:nvPicPr>
+                  <pic:blipFill>
+                    <a:blip r:embed="rId76"/>
+                    <a:stretch>
+                      <a:fillRect/>
+                    </a:stretch>
+                  </pic:blipFill>
+                  <pic:spPr>
+                    <a:xfrm>
+                      <a:off x="0" y="0"/>
+                      <a:ext cx="5760085" cy="2950845"/>
+                    </a:xfrm>
+                    <a:prstGeom prst="rect">
+                      <a:avLst/>
+                    </a:prstGeom>
+                    <a:ln w="38100" cap="sq">
+                      <a:solidFill>
+                        <a:srgbClr val="000000"/>
+                      </a:solidFill>
+                      <a:prstDash val="solid"/>
+                      <a:miter lim="800000"/>
+                    </a:ln>
+                    <a:effectLst>
+                      <a:outerShdw blurRad="50800" dist="38100" dir="2700000" algn="tl" rotWithShape="0">
+                        <a:srgbClr val="000000">
+                          <a:alpha val="43000"/>
+                        </a:srgbClr>
+                      </a:outerShdw>
+                    </a:effectLst>
+                  </pic:spPr>
+                </pic:pic>
+              </a:graphicData>
+            </a:graphic>
+          </wp:inline>
+        </w:drawing>
+      </w:r>
+    </w:p>
+    <w:p>
+      <w:pPr>
+        <w:pStyle w:val="Prrafodelista"/>
+        <w:spacing w:after="60"/>
+        <w:ind w:left="-709" w:right="-852"/>
+        <w:jc w:val="both"/>
+        <w:rPr>
+          <w:rFonts w:ascii="Arial" w:hAnsi="Arial" w:cs="Arial"/>
+          <w:bCs/>
+          <w:lang w:val="es-MX"/>
+        </w:rPr>
+      </w:pPr>
+      <w:r>
+        <w:rPr>
+          <w:noProof/>
+        </w:rPr>
+        <w:drawing>
+          <wp:inline distT="0" distB="0" distL="0" distR="0" wp14:anchorId="7331BA13" wp14:editId="3687EAB7">
+            <wp:extent cx="5760085" cy="2327910"/>
+            <wp:effectExtent l="76200" t="76200" r="126365" b="129540"/>
+            <wp:docPr id="73" name="Imagen 73"/>
+            <wp:cNvGraphicFramePr>
+              <a:graphicFrameLocks xmlns:a="http://schemas.openxmlformats.org/drawingml/2006/main" noChangeAspect="1"/>
+            </wp:cNvGraphicFramePr>
+            <a:graphic xmlns:a="http://schemas.openxmlformats.org/drawingml/2006/main">
+              <a:graphicData uri="http://schemas.openxmlformats.org/drawingml/2006/picture">
+                <pic:pic xmlns:pic="http://schemas.openxmlformats.org/drawingml/2006/picture">
+                  <pic:nvPicPr>
+                    <pic:cNvPr id="1" name=""/>
+                    <pic:cNvPicPr/>
+                  </pic:nvPicPr>
+                  <pic:blipFill>
+                    <a:blip r:embed="rId77"/>
+                    <a:stretch>
+                      <a:fillRect/>
+                    </a:stretch>
+                  </pic:blipFill>
+                  <pic:spPr>
+                    <a:xfrm>
+                      <a:off x="0" y="0"/>
+                      <a:ext cx="5760085" cy="2327910"/>
+                    </a:xfrm>
+                    <a:prstGeom prst="rect">
+                      <a:avLst/>
+                    </a:prstGeom>
+                    <a:ln w="38100" cap="sq">
+                      <a:solidFill>
+                        <a:srgbClr val="000000"/>
+                      </a:solidFill>
+                      <a:prstDash val="solid"/>
+                      <a:miter lim="800000"/>
+                    </a:ln>
+                    <a:effectLst>
+                      <a:outerShdw blurRad="50800" dist="38100" dir="2700000" algn="tl" rotWithShape="0">
+                        <a:srgbClr val="000000">
+                          <a:alpha val="43000"/>
+                        </a:srgbClr>
+                      </a:outerShdw>
+                    </a:effectLst>
+                  </pic:spPr>
+                </pic:pic>
+              </a:graphicData>
+            </a:graphic>
+          </wp:inline>
+        </w:drawing>
+      </w:r>
+    </w:p>
+    <w:p>
+      <w:pPr>
+        <w:pStyle w:val="Prrafodelista"/>
+        <w:spacing w:after="60"/>
+        <w:ind w:left="-709" w:right="-852"/>
+        <w:jc w:val="both"/>
+        <w:rPr>
+          <w:rFonts w:ascii="Arial" w:hAnsi="Arial" w:cs="Arial"/>
+          <w:bCs/>
+          <w:lang w:val="es-MX"/>
+        </w:rPr>
+      </w:pPr>
+      <w:r>
+        <w:rPr>
+          <w:noProof/>
+        </w:rPr>
+        <w:lastRenderedPageBreak/>
+        <w:drawing>
+          <wp:inline distT="0" distB="0" distL="0" distR="0" wp14:anchorId="37B1166F" wp14:editId="5A0700D9">
+            <wp:extent cx="5760085" cy="2179955"/>
+            <wp:effectExtent l="76200" t="76200" r="126365" b="125095"/>
+            <wp:docPr id="74" name="Imagen 74"/>
+            <wp:cNvGraphicFramePr>
+              <a:graphicFrameLocks xmlns:a="http://schemas.openxmlformats.org/drawingml/2006/main" noChangeAspect="1"/>
+            </wp:cNvGraphicFramePr>
+            <a:graphic xmlns:a="http://schemas.openxmlformats.org/drawingml/2006/main">
+              <a:graphicData uri="http://schemas.openxmlformats.org/drawingml/2006/picture">
+                <pic:pic xmlns:pic="http://schemas.openxmlformats.org/drawingml/2006/picture">
+                  <pic:nvPicPr>
+                    <pic:cNvPr id="1" name=""/>
+                    <pic:cNvPicPr/>
+                  </pic:nvPicPr>
+                  <pic:blipFill>
+                    <a:blip r:embed="rId78"/>
+                    <a:stretch>
+                      <a:fillRect/>
+                    </a:stretch>
+                  </pic:blipFill>
+                  <pic:spPr>
+                    <a:xfrm>
+                      <a:off x="0" y="0"/>
+                      <a:ext cx="5760085" cy="2179955"/>
+                    </a:xfrm>
+                    <a:prstGeom prst="rect">
+                      <a:avLst/>
+                    </a:prstGeom>
+                    <a:ln w="38100" cap="sq">
+                      <a:solidFill>
+                        <a:srgbClr val="000000"/>
+                      </a:solidFill>
+                      <a:prstDash val="solid"/>
+                      <a:miter lim="800000"/>
+                    </a:ln>
+                    <a:effectLst>
+                      <a:outerShdw blurRad="50800" dist="38100" dir="2700000" algn="tl" rotWithShape="0">
+                        <a:srgbClr val="000000">
+                          <a:alpha val="43000"/>
+                        </a:srgbClr>
+                      </a:outerShdw>
+                    </a:effectLst>
+                  </pic:spPr>
+                </pic:pic>
+              </a:graphicData>
+            </a:graphic>
+          </wp:inline>
+        </w:drawing>
+      </w:r>
+    </w:p>
+    <w:p>
+      <w:pPr>
+        <w:pStyle w:val="Prrafodelista"/>
+        <w:spacing w:after="60"/>
+        <w:ind w:left="-709" w:right="-852"/>
+        <w:jc w:val="both"/>
+        <w:rPr>
+          <w:rFonts w:ascii="Arial" w:hAnsi="Arial" w:cs="Arial"/>
+          <w:bCs/>
+          <w:lang w:val="es-MX"/>
+        </w:rPr>
+      </w:pPr>
+      <w:r>
+        <w:rPr>
+          <w:noProof/>
+        </w:rPr>
+        <w:drawing>
+          <wp:inline distT="0" distB="0" distL="0" distR="0" wp14:anchorId="568B03AB" wp14:editId="7FAB409B">
+            <wp:extent cx="5760085" cy="3108960"/>
+            <wp:effectExtent l="76200" t="76200" r="126365" b="129540"/>
+            <wp:docPr id="75" name="Imagen 75"/>
+            <wp:cNvGraphicFramePr>
+              <a:graphicFrameLocks xmlns:a="http://schemas.openxmlformats.org/drawingml/2006/main" noChangeAspect="1"/>
+            </wp:cNvGraphicFramePr>
+            <a:graphic xmlns:a="http://schemas.openxmlformats.org/drawingml/2006/main">
+              <a:graphicData uri="http://schemas.openxmlformats.org/drawingml/2006/picture">
+                <pic:pic xmlns:pic="http://schemas.openxmlformats.org/drawingml/2006/picture">
+                  <pic:nvPicPr>
+                    <pic:cNvPr id="1" name=""/>
+                    <pic:cNvPicPr/>
+                  </pic:nvPicPr>
+                  <pic:blipFill>
+                    <a:blip r:embed="rId79"/>
+                    <a:stretch>
+                      <a:fillRect/>
+                    </a:stretch>
+                  </pic:blipFill>
+                  <pic:spPr>
+                    <a:xfrm>
+                      <a:off x="0" y="0"/>
+                      <a:ext cx="5760085" cy="3108960"/>
+                    </a:xfrm>
+                    <a:prstGeom prst="rect">
+                      <a:avLst/>
+                    </a:prstGeom>
+                    <a:ln w="38100" cap="sq">
+                      <a:solidFill>
+                        <a:srgbClr val="000000"/>
+                      </a:solidFill>
+                      <a:prstDash val="solid"/>
+                      <a:miter lim="800000"/>
+                    </a:ln>
+                    <a:effectLst>
+                      <a:outerShdw blurRad="50800" dist="38100" dir="2700000" algn="tl" rotWithShape="0">
+                        <a:srgbClr val="000000">
+                          <a:alpha val="43000"/>
+                        </a:srgbClr>
+                      </a:outerShdw>
+                    </a:effectLst>
+                  </pic:spPr>
+                </pic:pic>
+              </a:graphicData>
+            </a:graphic>
+          </wp:inline>
+        </w:drawing>
+      </w:r>
     </w:p>
     <w:p>
       <w:pPr>
@@ -14537,38 +16487,6 @@
         <w:t>Indicar las conclusiones que llegó después de los temas tratados de manera práctica en este laboratorio.</w:t>
       </w:r>
     </w:p>
-    <w:tbl>
-      <w:tblPr>
-        <w:tblStyle w:val="Tablaconcuadrcula"/>
-        <w:tblW w:w="0" w:type="auto"/>
-        <w:tblInd w:w="108" w:type="dxa"/>
-        <w:tblLook w:val="04A0" w:firstRow="1" w:lastRow="0" w:firstColumn="1" w:lastColumn="0" w:noHBand="0" w:noVBand="1"/>
-      </w:tblPr>
-      <w:tblGrid>
-        <w:gridCol w:w="9103"/>
-      </w:tblGrid>
-      <w:tr>
-        <w:trPr>
-          <w:trHeight w:val="4967"/>
-        </w:trPr>
-        <w:tc>
-          <w:tcPr>
-            <w:tcW w:w="9103" w:type="dxa"/>
-            <w:tcBorders>
-              <w:top w:val="single" w:sz="4" w:space="0" w:color="auto"/>
-              <w:left w:val="single" w:sz="4" w:space="0" w:color="auto"/>
-              <w:bottom w:val="single" w:sz="4" w:space="0" w:color="auto"/>
-              <w:right w:val="single" w:sz="4" w:space="0" w:color="auto"/>
-            </w:tcBorders>
-          </w:tcPr>
-          <w:p>
-            <w:pPr>
-              <w:pStyle w:val="0textosimple"/>
-            </w:pPr>
-          </w:p>
-        </w:tc>
-      </w:tr>
-    </w:tbl>
     <w:p>
       <w:pPr>
         <w:pStyle w:val="0textosimple"/>
@@ -14577,22 +16495,272 @@
     <w:p>
       <w:pPr>
         <w:pStyle w:val="Prrafodelista"/>
-        <w:spacing w:before="40"/>
-        <w:ind w:left="851"/>
+        <w:numPr>
+          <w:ilvl w:val="0"/>
+          <w:numId w:val="11"/>
+        </w:numPr>
+        <w:spacing w:before="40"/>
         <w:contextualSpacing w:val="0"/>
         <w:jc w:val="both"/>
         <w:rPr>
-          <w:rFonts w:ascii="Arial" w:hAnsi="Arial" w:cs="Arial"/>
-          <w:bCs/>
-          <w:lang w:val="es-MX"/>
-        </w:rPr>
-      </w:pPr>
+          <w:rFonts w:ascii="Comic Sans MS" w:hAnsi="Comic Sans MS" w:cs="Arial"/>
+          <w:b/>
+          <w:bCs/>
+          <w:lang w:val="es-MX"/>
+        </w:rPr>
+      </w:pPr>
+      <w:proofErr w:type="spellStart"/>
+      <w:r>
+        <w:rPr>
+          <w:rFonts w:ascii="Comic Sans MS" w:hAnsi="Comic Sans MS" w:cs="Arial"/>
+          <w:b/>
+          <w:bCs/>
+          <w:lang w:val="es-MX"/>
+        </w:rPr>
+        <w:t>Node</w:t>
+      </w:r>
+      <w:proofErr w:type="spellEnd"/>
+      <w:r>
+        <w:rPr>
+          <w:rFonts w:ascii="Comic Sans MS" w:hAnsi="Comic Sans MS" w:cs="Arial"/>
+          <w:b/>
+          <w:bCs/>
+          <w:lang w:val="es-MX"/>
+        </w:rPr>
+        <w:t xml:space="preserve"> ejecuta JavaScript del lado del navegador, esto hace que JavaScript sea uno de los lenguajes mas potentes en el mundo de la programación.</w:t>
+      </w:r>
+    </w:p>
+    <w:p>
+      <w:pPr>
+        <w:pStyle w:val="Prrafodelista"/>
+        <w:numPr>
+          <w:ilvl w:val="0"/>
+          <w:numId w:val="11"/>
+        </w:numPr>
+        <w:spacing w:before="40"/>
+        <w:contextualSpacing w:val="0"/>
+        <w:jc w:val="both"/>
+        <w:rPr>
+          <w:rFonts w:ascii="Comic Sans MS" w:hAnsi="Comic Sans MS" w:cs="Arial"/>
+          <w:b/>
+          <w:bCs/>
+          <w:lang w:val="es-MX"/>
+        </w:rPr>
+      </w:pPr>
+      <w:r>
+        <w:rPr>
+          <w:rFonts w:ascii="Comic Sans MS" w:hAnsi="Comic Sans MS" w:cs="Arial"/>
+          <w:b/>
+          <w:bCs/>
+          <w:lang w:val="es-MX"/>
+        </w:rPr>
+        <w:t xml:space="preserve">Cuando se programa en </w:t>
+      </w:r>
+      <w:proofErr w:type="spellStart"/>
+      <w:r>
+        <w:rPr>
+          <w:rFonts w:ascii="Comic Sans MS" w:hAnsi="Comic Sans MS" w:cs="Arial"/>
+          <w:b/>
+          <w:bCs/>
+          <w:lang w:val="es-MX"/>
+        </w:rPr>
+        <w:t>Node</w:t>
+      </w:r>
+      <w:proofErr w:type="spellEnd"/>
+      <w:r>
+        <w:rPr>
+          <w:rFonts w:ascii="Comic Sans MS" w:hAnsi="Comic Sans MS" w:cs="Arial"/>
+          <w:b/>
+          <w:bCs/>
+          <w:lang w:val="es-MX"/>
+        </w:rPr>
+        <w:t xml:space="preserve"> es como si se estuviera montando un servidor desde cero, lo cual es muy beneficio porque aprenderemos como es que funcionas diferentes cosas.</w:t>
+      </w:r>
+    </w:p>
+    <w:p>
+      <w:pPr>
+        <w:pStyle w:val="Prrafodelista"/>
+        <w:numPr>
+          <w:ilvl w:val="0"/>
+          <w:numId w:val="11"/>
+        </w:numPr>
+        <w:spacing w:before="40"/>
+        <w:contextualSpacing w:val="0"/>
+        <w:jc w:val="both"/>
+        <w:rPr>
+          <w:rFonts w:ascii="Comic Sans MS" w:hAnsi="Comic Sans MS" w:cs="Arial"/>
+          <w:b/>
+          <w:bCs/>
+          <w:lang w:val="es-MX"/>
+        </w:rPr>
+      </w:pPr>
+      <w:r>
+        <w:rPr>
+          <w:rFonts w:ascii="Comic Sans MS" w:hAnsi="Comic Sans MS" w:cs="Arial"/>
+          <w:b/>
+          <w:bCs/>
+          <w:lang w:val="es-MX"/>
+        </w:rPr>
+        <w:t xml:space="preserve">Uno de los motivos de éxito de </w:t>
+      </w:r>
+      <w:proofErr w:type="spellStart"/>
+      <w:r>
+        <w:rPr>
+          <w:rFonts w:ascii="Comic Sans MS" w:hAnsi="Comic Sans MS" w:cs="Arial"/>
+          <w:b/>
+          <w:bCs/>
+          <w:lang w:val="es-MX"/>
+        </w:rPr>
+        <w:t>Node</w:t>
+      </w:r>
+      <w:proofErr w:type="spellEnd"/>
+      <w:r>
+        <w:rPr>
+          <w:rFonts w:ascii="Comic Sans MS" w:hAnsi="Comic Sans MS" w:cs="Arial"/>
+          <w:b/>
+          <w:bCs/>
+          <w:lang w:val="es-MX"/>
+        </w:rPr>
+        <w:t xml:space="preserve"> es el gestor de paquete NPM, este permite acceder a una enorme cantidad de librerías que fueron desarrolladas en la comunidad.</w:t>
+      </w:r>
+    </w:p>
+    <w:p>
+      <w:pPr>
+        <w:pStyle w:val="Prrafodelista"/>
+        <w:numPr>
+          <w:ilvl w:val="0"/>
+          <w:numId w:val="11"/>
+        </w:numPr>
+        <w:spacing w:before="40"/>
+        <w:contextualSpacing w:val="0"/>
+        <w:jc w:val="both"/>
+        <w:rPr>
+          <w:rFonts w:ascii="Comic Sans MS" w:hAnsi="Comic Sans MS" w:cs="Arial"/>
+          <w:b/>
+          <w:bCs/>
+          <w:lang w:val="es-MX"/>
+        </w:rPr>
+      </w:pPr>
+      <w:r>
+        <w:rPr>
+          <w:rFonts w:ascii="Comic Sans MS" w:hAnsi="Comic Sans MS" w:cs="Arial"/>
+          <w:b/>
+          <w:bCs/>
+          <w:lang w:val="es-MX"/>
+        </w:rPr>
+        <w:t xml:space="preserve">Una de las razones por la que se construyo </w:t>
+      </w:r>
+      <w:proofErr w:type="spellStart"/>
+      <w:r>
+        <w:rPr>
+          <w:rFonts w:ascii="Comic Sans MS" w:hAnsi="Comic Sans MS" w:cs="Arial"/>
+          <w:b/>
+          <w:bCs/>
+          <w:lang w:val="es-MX"/>
+        </w:rPr>
+        <w:t>Node</w:t>
+      </w:r>
+      <w:proofErr w:type="spellEnd"/>
+      <w:r>
+        <w:rPr>
+          <w:rFonts w:ascii="Comic Sans MS" w:hAnsi="Comic Sans MS" w:cs="Arial"/>
+          <w:b/>
+          <w:bCs/>
+          <w:lang w:val="es-MX"/>
+        </w:rPr>
+        <w:t xml:space="preserve"> fue por su diseño con la escalabilidad, lo cual permite soportar una gran cantidad de conexiones simultaneas a un servidor.</w:t>
+      </w:r>
+    </w:p>
+    <w:p>
+      <w:pPr>
+        <w:pStyle w:val="Prrafodelista"/>
+        <w:numPr>
+          <w:ilvl w:val="0"/>
+          <w:numId w:val="11"/>
+        </w:numPr>
+        <w:spacing w:before="40"/>
+        <w:contextualSpacing w:val="0"/>
+        <w:jc w:val="both"/>
+        <w:rPr>
+          <w:rFonts w:ascii="Comic Sans MS" w:hAnsi="Comic Sans MS" w:cs="Arial"/>
+          <w:b/>
+          <w:bCs/>
+          <w:lang w:val="es-MX"/>
+        </w:rPr>
+      </w:pPr>
+      <w:proofErr w:type="spellStart"/>
+      <w:r>
+        <w:rPr>
+          <w:rFonts w:ascii="Comic Sans MS" w:hAnsi="Comic Sans MS" w:cs="Arial"/>
+          <w:b/>
+          <w:bCs/>
+          <w:lang w:val="es-MX"/>
+        </w:rPr>
+        <w:t>Node</w:t>
+      </w:r>
+      <w:proofErr w:type="spellEnd"/>
+      <w:r>
+        <w:rPr>
+          <w:rFonts w:ascii="Comic Sans MS" w:hAnsi="Comic Sans MS" w:cs="Arial"/>
+          <w:b/>
+          <w:bCs/>
+          <w:lang w:val="es-MX"/>
+        </w:rPr>
+        <w:t xml:space="preserve"> emplea un único hilo y un bucle de eventos asíncrono esto permite que sea capaz de gestionar múltiples conexiones y peticiones de forma muy eficiente.</w:t>
+      </w:r>
+    </w:p>
+    <w:p>
+      <w:pPr>
+        <w:pStyle w:val="Prrafodelista"/>
+        <w:numPr>
+          <w:ilvl w:val="0"/>
+          <w:numId w:val="11"/>
+        </w:numPr>
+        <w:spacing w:before="40"/>
+        <w:contextualSpacing w:val="0"/>
+        <w:jc w:val="both"/>
+        <w:rPr>
+          <w:rFonts w:ascii="Comic Sans MS" w:hAnsi="Comic Sans MS" w:cs="Arial"/>
+          <w:b/>
+          <w:bCs/>
+          <w:lang w:val="es-MX"/>
+        </w:rPr>
+      </w:pPr>
+      <w:r>
+        <w:rPr>
+          <w:rFonts w:ascii="Comic Sans MS" w:hAnsi="Comic Sans MS" w:cs="Arial"/>
+          <w:b/>
+          <w:bCs/>
+          <w:lang w:val="es-MX"/>
+        </w:rPr>
+        <w:t xml:space="preserve">No es recomendable usar </w:t>
+      </w:r>
+      <w:proofErr w:type="spellStart"/>
+      <w:r>
+        <w:rPr>
+          <w:rFonts w:ascii="Comic Sans MS" w:hAnsi="Comic Sans MS" w:cs="Arial"/>
+          <w:b/>
+          <w:bCs/>
+          <w:lang w:val="es-MX"/>
+        </w:rPr>
+        <w:t>Node</w:t>
+      </w:r>
+      <w:proofErr w:type="spellEnd"/>
+      <w:r>
+        <w:rPr>
+          <w:rFonts w:ascii="Comic Sans MS" w:hAnsi="Comic Sans MS" w:cs="Arial"/>
+          <w:b/>
+          <w:bCs/>
+          <w:lang w:val="es-MX"/>
+        </w:rPr>
+        <w:t xml:space="preserve"> cuando la aplicación requiere un numero reducido de conexiones con un gran consumo de recursos.</w:t>
+      </w:r>
     </w:p>
     <w:sectPr>
-      <w:headerReference w:type="even" r:id="rId73"/>
-      <w:headerReference w:type="default" r:id="rId74"/>
-      <w:footerReference w:type="default" r:id="rId75"/>
-      <w:headerReference w:type="first" r:id="rId76"/>
+      <w:headerReference w:type="even" r:id="rId80"/>
+      <w:headerReference w:type="default" r:id="rId81"/>
+      <w:footerReference w:type="default" r:id="rId82"/>
+      <w:headerReference w:type="first" r:id="rId83"/>
       <w:type w:val="continuous"/>
       <w:pgSz w:w="11907" w:h="16840" w:code="9"/>
       <w:pgMar w:top="709" w:right="1418" w:bottom="851" w:left="1418" w:header="426" w:footer="556" w:gutter="0"/>
@@ -15584,6 +17752,119 @@
     </w:lvl>
   </w:abstractNum>
   <w:abstractNum w:abstractNumId="6" w15:restartNumberingAfterBreak="0">
+    <w:nsid w:val="5BCF4CA4"/>
+    <w:multiLevelType w:val="hybridMultilevel"/>
+    <w:tmpl w:val="F1B8ADB6"/>
+    <w:lvl w:ilvl="0" w:tplc="280A000B">
+      <w:start w:val="1"/>
+      <w:numFmt w:val="bullet"/>
+      <w:lvlText w:val=""/>
+      <w:lvlJc w:val="left"/>
+      <w:pPr>
+        <w:ind w:left="1571" w:hanging="360"/>
+      </w:pPr>
+      <w:rPr>
+        <w:rFonts w:ascii="Wingdings" w:hAnsi="Wingdings" w:hint="default"/>
+      </w:rPr>
+    </w:lvl>
+    <w:lvl w:ilvl="1" w:tplc="280A0003" w:tentative="1">
+      <w:start w:val="1"/>
+      <w:numFmt w:val="bullet"/>
+      <w:lvlText w:val="o"/>
+      <w:lvlJc w:val="left"/>
+      <w:pPr>
+        <w:ind w:left="2291" w:hanging="360"/>
+      </w:pPr>
+      <w:rPr>
+        <w:rFonts w:ascii="Courier New" w:hAnsi="Courier New" w:cs="Courier New" w:hint="default"/>
+      </w:rPr>
+    </w:lvl>
+    <w:lvl w:ilvl="2" w:tplc="280A0005" w:tentative="1">
+      <w:start w:val="1"/>
+      <w:numFmt w:val="bullet"/>
+      <w:lvlText w:val=""/>
+      <w:lvlJc w:val="left"/>
+      <w:pPr>
+        <w:ind w:left="3011" w:hanging="360"/>
+      </w:pPr>
+      <w:rPr>
+        <w:rFonts w:ascii="Wingdings" w:hAnsi="Wingdings" w:hint="default"/>
+      </w:rPr>
+    </w:lvl>
+    <w:lvl w:ilvl="3" w:tplc="280A0001" w:tentative="1">
+      <w:start w:val="1"/>
+      <w:numFmt w:val="bullet"/>
+      <w:lvlText w:val=""/>
+      <w:lvlJc w:val="left"/>
+      <w:pPr>
+        <w:ind w:left="3731" w:hanging="360"/>
+      </w:pPr>
+      <w:rPr>
+        <w:rFonts w:ascii="Symbol" w:hAnsi="Symbol" w:hint="default"/>
+      </w:rPr>
+    </w:lvl>
+    <w:lvl w:ilvl="4" w:tplc="280A0003" w:tentative="1">
+      <w:start w:val="1"/>
+      <w:numFmt w:val="bullet"/>
+      <w:lvlText w:val="o"/>
+      <w:lvlJc w:val="left"/>
+      <w:pPr>
+        <w:ind w:left="4451" w:hanging="360"/>
+      </w:pPr>
+      <w:rPr>
+        <w:rFonts w:ascii="Courier New" w:hAnsi="Courier New" w:cs="Courier New" w:hint="default"/>
+      </w:rPr>
+    </w:lvl>
+    <w:lvl w:ilvl="5" w:tplc="280A0005" w:tentative="1">
+      <w:start w:val="1"/>
+      <w:numFmt w:val="bullet"/>
+      <w:lvlText w:val=""/>
+      <w:lvlJc w:val="left"/>
+      <w:pPr>
+        <w:ind w:left="5171" w:hanging="360"/>
+      </w:pPr>
+      <w:rPr>
+        <w:rFonts w:ascii="Wingdings" w:hAnsi="Wingdings" w:hint="default"/>
+      </w:rPr>
+    </w:lvl>
+    <w:lvl w:ilvl="6" w:tplc="280A0001" w:tentative="1">
+      <w:start w:val="1"/>
+      <w:numFmt w:val="bullet"/>
+      <w:lvlText w:val=""/>
+      <w:lvlJc w:val="left"/>
+      <w:pPr>
+        <w:ind w:left="5891" w:hanging="360"/>
+      </w:pPr>
+      <w:rPr>
+        <w:rFonts w:ascii="Symbol" w:hAnsi="Symbol" w:hint="default"/>
+      </w:rPr>
+    </w:lvl>
+    <w:lvl w:ilvl="7" w:tplc="280A0003" w:tentative="1">
+      <w:start w:val="1"/>
+      <w:numFmt w:val="bullet"/>
+      <w:lvlText w:val="o"/>
+      <w:lvlJc w:val="left"/>
+      <w:pPr>
+        <w:ind w:left="6611" w:hanging="360"/>
+      </w:pPr>
+      <w:rPr>
+        <w:rFonts w:ascii="Courier New" w:hAnsi="Courier New" w:cs="Courier New" w:hint="default"/>
+      </w:rPr>
+    </w:lvl>
+    <w:lvl w:ilvl="8" w:tplc="280A0005" w:tentative="1">
+      <w:start w:val="1"/>
+      <w:numFmt w:val="bullet"/>
+      <w:lvlText w:val=""/>
+      <w:lvlJc w:val="left"/>
+      <w:pPr>
+        <w:ind w:left="7331" w:hanging="360"/>
+      </w:pPr>
+      <w:rPr>
+        <w:rFonts w:ascii="Wingdings" w:hAnsi="Wingdings" w:hint="default"/>
+      </w:rPr>
+    </w:lvl>
+  </w:abstractNum>
+  <w:abstractNum w:abstractNumId="7" w15:restartNumberingAfterBreak="0">
     <w:nsid w:val="649D2660"/>
     <w:multiLevelType w:val="singleLevel"/>
     <w:tmpl w:val="FDEE431A"/>
@@ -15604,7 +17885,7 @@
       </w:rPr>
     </w:lvl>
   </w:abstractNum>
-  <w:abstractNum w:abstractNumId="7" w15:restartNumberingAfterBreak="0">
+  <w:abstractNum w:abstractNumId="8" w15:restartNumberingAfterBreak="0">
     <w:nsid w:val="7E944D57"/>
     <w:multiLevelType w:val="multilevel"/>
     <w:tmpl w:val="AB3209F2"/>
@@ -15697,7 +17978,7 @@
     <w:abstractNumId w:val="4"/>
   </w:num>
   <w:num w:numId="2">
-    <w:abstractNumId w:val="6"/>
+    <w:abstractNumId w:val="7"/>
   </w:num>
   <w:num w:numId="3">
     <w:abstractNumId w:val="3"/>
@@ -15712,7 +17993,7 @@
     <w:abstractNumId w:val="2"/>
   </w:num>
   <w:num w:numId="7">
-    <w:abstractNumId w:val="7"/>
+    <w:abstractNumId w:val="8"/>
   </w:num>
   <w:num w:numId="8">
     <w:abstractNumId w:val="0"/>
@@ -15801,6 +18082,9 @@
     <w:lvlOverride w:ilvl="8">
       <w:startOverride w:val="1"/>
     </w:lvlOverride>
+  </w:num>
+  <w:num w:numId="11">
+    <w:abstractNumId w:val="6"/>
   </w:num>
   <w:numIdMacAtCleanup w:val="7"/>
 </w:numbering>
@@ -17007,7 +19291,7 @@
 </file>
 
 <file path=customXml/itemProps1.xml><?xml version="1.0" encoding="utf-8"?>
-<ds:datastoreItem xmlns:ds="http://schemas.openxmlformats.org/officeDocument/2006/customXml" ds:itemID="{A27F15EF-9384-40DE-ACD8-C7ABF2E5D2D5}">
+<ds:datastoreItem xmlns:ds="http://schemas.openxmlformats.org/officeDocument/2006/customXml" ds:itemID="{8E961AF3-3C7E-4849-B5F7-675734173032}">
   <ds:schemaRefs>
     <ds:schemaRef ds:uri="http://schemas.openxmlformats.org/officeDocument/2006/bibliography"/>
   </ds:schemaRefs>

</xml_diff>